<commit_message>
Der y documento de estrategia, correciones en nombre de una vista y elimine los hechos que no usabamos
</commit_message>
<xml_diff>
--- a/Estrategia/Estrategia.docx
+++ b/Estrategia/Estrategia.docx
@@ -1,6 +1,6 @@
 
 <file path=word/document.xml><?xml version="1.0" encoding="utf-8"?>
-<w:document xmlns:wpc="http://schemas.microsoft.com/office/word/2010/wordprocessingCanvas" xmlns:cx="http://schemas.microsoft.com/office/drawing/2014/chartex" xmlns:cx1="http://schemas.microsoft.com/office/drawing/2015/9/8/chartex" xmlns:cx2="http://schemas.microsoft.com/office/drawing/2015/10/21/chartex" xmlns:cx3="http://schemas.microsoft.com/office/drawing/2016/5/9/chartex" xmlns:cx4="http://schemas.microsoft.com/office/drawing/2016/5/10/chartex" xmlns:cx5="http://schemas.microsoft.com/office/drawing/2016/5/11/chartex" xmlns:cx6="http://schemas.microsoft.com/office/drawing/2016/5/12/chartex" xmlns:cx7="http://schemas.microsoft.com/office/drawing/2016/5/13/chartex" xmlns:cx8="http://schemas.microsoft.com/office/drawing/2016/5/14/chartex" xmlns:mc="http://schemas.openxmlformats.org/markup-compatibility/2006" xmlns:aink="http://schemas.microsoft.com/office/drawing/2016/ink" xmlns:am3d="http://schemas.microsoft.com/office/drawing/2017/model3d" xmlns:o="urn:schemas-microsoft-com:office:office" xmlns:oel="http://schemas.microsoft.com/office/2019/extlst" xmlns:r="http://schemas.openxmlformats.org/officeDocument/2006/relationships" xmlns:m="http://schemas.openxmlformats.org/officeDocument/2006/math" xmlns:v="urn:schemas-microsoft-com:vml" xmlns:wp14="http://schemas.microsoft.com/office/word/2010/wordprocessingDrawing" xmlns:wp="http://schemas.openxmlformats.org/drawingml/2006/wordprocessingDrawing" xmlns:w10="urn:schemas-microsoft-com:office:word" xmlns:w="http://schemas.openxmlformats.org/wordprocessingml/2006/main" xmlns:w14="http://schemas.microsoft.com/office/word/2010/wordml" xmlns:w15="http://schemas.microsoft.com/office/word/2012/wordml" xmlns:w16cex="http://schemas.microsoft.com/office/word/2018/wordml/cex" xmlns:w16cid="http://schemas.microsoft.com/office/word/2016/wordml/cid" xmlns:w16="http://schemas.microsoft.com/office/word/2018/wordml" xmlns:w16du="http://schemas.microsoft.com/office/word/2023/wordml/word16du" xmlns:w16sdtdh="http://schemas.microsoft.com/office/word/2020/wordml/sdtdatahash" xmlns:w16se="http://schemas.microsoft.com/office/word/2015/wordml/symex" xmlns:wpg="http://schemas.microsoft.com/office/word/2010/wordprocessingGroup" xmlns:wpi="http://schemas.microsoft.com/office/word/2010/wordprocessingInk" xmlns:wne="http://schemas.microsoft.com/office/word/2006/wordml" xmlns:wps="http://schemas.microsoft.com/office/word/2010/wordprocessingShape" mc:Ignorable="w14 w15 w16se w16cid w16 w16cex w16sdtdh wp14">
+<w:document xmlns:wpc="http://schemas.microsoft.com/office/word/2010/wordprocessingCanvas" xmlns:cx="http://schemas.microsoft.com/office/drawing/2014/chartex" xmlns:cx1="http://schemas.microsoft.com/office/drawing/2015/9/8/chartex" xmlns:cx2="http://schemas.microsoft.com/office/drawing/2015/10/21/chartex" xmlns:cx3="http://schemas.microsoft.com/office/drawing/2016/5/9/chartex" xmlns:cx4="http://schemas.microsoft.com/office/drawing/2016/5/10/chartex" xmlns:cx5="http://schemas.microsoft.com/office/drawing/2016/5/11/chartex" xmlns:cx6="http://schemas.microsoft.com/office/drawing/2016/5/12/chartex" xmlns:cx7="http://schemas.microsoft.com/office/drawing/2016/5/13/chartex" xmlns:cx8="http://schemas.microsoft.com/office/drawing/2016/5/14/chartex" xmlns:mc="http://schemas.openxmlformats.org/markup-compatibility/2006" xmlns:aink="http://schemas.microsoft.com/office/drawing/2016/ink" xmlns:am3d="http://schemas.microsoft.com/office/drawing/2017/model3d" xmlns:o="urn:schemas-microsoft-com:office:office" xmlns:oel="http://schemas.microsoft.com/office/2019/extlst" xmlns:r="http://schemas.openxmlformats.org/officeDocument/2006/relationships" xmlns:m="http://schemas.openxmlformats.org/officeDocument/2006/math" xmlns:v="urn:schemas-microsoft-com:vml" xmlns:wp14="http://schemas.microsoft.com/office/word/2010/wordprocessingDrawing" xmlns:wp="http://schemas.openxmlformats.org/drawingml/2006/wordprocessingDrawing" xmlns:w10="urn:schemas-microsoft-com:office:word" xmlns:w="http://schemas.openxmlformats.org/wordprocessingml/2006/main" xmlns:w14="http://schemas.microsoft.com/office/word/2010/wordml" xmlns:w15="http://schemas.microsoft.com/office/word/2012/wordml" xmlns:w16cex="http://schemas.microsoft.com/office/word/2018/wordml/cex" xmlns:w16cid="http://schemas.microsoft.com/office/word/2016/wordml/cid" xmlns:w16="http://schemas.microsoft.com/office/word/2018/wordml" xmlns:w16sdtdh="http://schemas.microsoft.com/office/word/2020/wordml/sdtdatahash" xmlns:w16se="http://schemas.microsoft.com/office/word/2015/wordml/symex" xmlns:wpg="http://schemas.microsoft.com/office/word/2010/wordprocessingGroup" xmlns:wpi="http://schemas.microsoft.com/office/word/2010/wordprocessingInk" xmlns:wne="http://schemas.microsoft.com/office/word/2006/wordml" xmlns:wps="http://schemas.microsoft.com/office/word/2010/wordprocessingShape" mc:Ignorable="w14 w15 w16se w16cid w16 w16cex w16sdtdh wp14">
   <w:body>
     <w:p>
       <w:pPr>
@@ -55,7 +55,23 @@
           <w:sz w:val="28"/>
           <w:szCs w:val="28"/>
         </w:rPr>
-        <w:t>Curso K3014 Grupo 40: QUERY_SQUAD</w:t>
+        <w:t>Curso K3</w:t>
+      </w:r>
+      <w:r>
+        <w:rPr>
+          <w:rFonts w:ascii="Arial" w:hAnsi="Arial" w:cs="Arial"/>
+          <w:sz w:val="28"/>
+          <w:szCs w:val="28"/>
+        </w:rPr>
+        <w:t>1</w:t>
+      </w:r>
+      <w:r>
+        <w:rPr>
+          <w:rFonts w:ascii="Arial" w:hAnsi="Arial" w:cs="Arial"/>
+          <w:sz w:val="28"/>
+          <w:szCs w:val="28"/>
+        </w:rPr>
+        <w:t>14 Grupo 40: QUERY_SQUAD</w:t>
       </w:r>
     </w:p>
     <w:p>
@@ -366,7 +382,7 @@
           <w:r>
             <w:fldChar w:fldCharType="separate"/>
           </w:r>
-          <w:hyperlink w:anchor="_Toc136078427" w:history="1">
+          <w:hyperlink w:anchor="_Toc138623733" w:history="1">
             <w:r>
               <w:rPr>
                 <w:rStyle w:val="Hyperlink"/>
@@ -401,7 +417,7 @@
                 <w:noProof/>
                 <w:webHidden/>
               </w:rPr>
-              <w:instrText xml:space="preserve"> PAGEREF _Toc136078427 \h </w:instrText>
+              <w:instrText xml:space="preserve"> PAGEREF _Toc138623733 \h </w:instrText>
             </w:r>
             <w:r>
               <w:rPr>
@@ -444,7 +460,7 @@
               <w:lang w:eastAsia="es-AR"/>
             </w:rPr>
           </w:pPr>
-          <w:hyperlink w:anchor="_Toc136078428" w:history="1">
+          <w:hyperlink w:anchor="_Toc138623734" w:history="1">
             <w:r>
               <w:rPr>
                 <w:rStyle w:val="Hyperlink"/>
@@ -471,7 +487,7 @@
                 <w:noProof/>
                 <w:webHidden/>
               </w:rPr>
-              <w:instrText xml:space="preserve"> PAGEREF _Toc136078428 \h </w:instrText>
+              <w:instrText xml:space="preserve"> PAGEREF _Toc138623734 \h </w:instrText>
             </w:r>
             <w:r>
               <w:rPr>
@@ -514,7 +530,7 @@
               <w:lang w:eastAsia="es-AR"/>
             </w:rPr>
           </w:pPr>
-          <w:hyperlink w:anchor="_Toc136078429" w:history="1">
+          <w:hyperlink w:anchor="_Toc138623735" w:history="1">
             <w:r>
               <w:rPr>
                 <w:rStyle w:val="Hyperlink"/>
@@ -541,7 +557,7 @@
                 <w:noProof/>
                 <w:webHidden/>
               </w:rPr>
-              <w:instrText xml:space="preserve"> PAGEREF _Toc136078429 \h </w:instrText>
+              <w:instrText xml:space="preserve"> PAGEREF _Toc138623735 \h </w:instrText>
             </w:r>
             <w:r>
               <w:rPr>
@@ -584,7 +600,7 @@
               <w:lang w:eastAsia="es-AR"/>
             </w:rPr>
           </w:pPr>
-          <w:hyperlink w:anchor="_Toc136078430" w:history="1">
+          <w:hyperlink w:anchor="_Toc138623736" w:history="1">
             <w:r>
               <w:rPr>
                 <w:rStyle w:val="Hyperlink"/>
@@ -611,7 +627,7 @@
                 <w:noProof/>
                 <w:webHidden/>
               </w:rPr>
-              <w:instrText xml:space="preserve"> PAGEREF _Toc136078430 \h </w:instrText>
+              <w:instrText xml:space="preserve"> PAGEREF _Toc138623736 \h </w:instrText>
             </w:r>
             <w:r>
               <w:rPr>
@@ -654,7 +670,7 @@
               <w:lang w:eastAsia="es-AR"/>
             </w:rPr>
           </w:pPr>
-          <w:hyperlink w:anchor="_Toc136078431" w:history="1">
+          <w:hyperlink w:anchor="_Toc138623737" w:history="1">
             <w:r>
               <w:rPr>
                 <w:rStyle w:val="Hyperlink"/>
@@ -681,7 +697,7 @@
                 <w:noProof/>
                 <w:webHidden/>
               </w:rPr>
-              <w:instrText xml:space="preserve"> PAGEREF _Toc136078431 \h </w:instrText>
+              <w:instrText xml:space="preserve"> PAGEREF _Toc138623737 \h </w:instrText>
             </w:r>
             <w:r>
               <w:rPr>
@@ -724,7 +740,7 @@
               <w:lang w:eastAsia="es-AR"/>
             </w:rPr>
           </w:pPr>
-          <w:hyperlink w:anchor="_Toc136078432" w:history="1">
+          <w:hyperlink w:anchor="_Toc138623738" w:history="1">
             <w:r>
               <w:rPr>
                 <w:rStyle w:val="Hyperlink"/>
@@ -751,7 +767,7 @@
                 <w:noProof/>
                 <w:webHidden/>
               </w:rPr>
-              <w:instrText xml:space="preserve"> PAGEREF _Toc136078432 \h </w:instrText>
+              <w:instrText xml:space="preserve"> PAGEREF _Toc138623738 \h </w:instrText>
             </w:r>
             <w:r>
               <w:rPr>
@@ -794,7 +810,7 @@
               <w:lang w:eastAsia="es-AR"/>
             </w:rPr>
           </w:pPr>
-          <w:hyperlink w:anchor="_Toc136078433" w:history="1">
+          <w:hyperlink w:anchor="_Toc138623739" w:history="1">
             <w:r>
               <w:rPr>
                 <w:rStyle w:val="Hyperlink"/>
@@ -821,7 +837,7 @@
                 <w:noProof/>
                 <w:webHidden/>
               </w:rPr>
-              <w:instrText xml:space="preserve"> PAGEREF _Toc136078433 \h </w:instrText>
+              <w:instrText xml:space="preserve"> PAGEREF _Toc138623739 \h </w:instrText>
             </w:r>
             <w:r>
               <w:rPr>
@@ -864,7 +880,7 @@
               <w:lang w:eastAsia="es-AR"/>
             </w:rPr>
           </w:pPr>
-          <w:hyperlink w:anchor="_Toc136078434" w:history="1">
+          <w:hyperlink w:anchor="_Toc138623740" w:history="1">
             <w:r>
               <w:rPr>
                 <w:rStyle w:val="Hyperlink"/>
@@ -891,7 +907,7 @@
                 <w:noProof/>
                 <w:webHidden/>
               </w:rPr>
-              <w:instrText xml:space="preserve"> PAGEREF _Toc136078434 \h </w:instrText>
+              <w:instrText xml:space="preserve"> PAGEREF _Toc138623740 \h </w:instrText>
             </w:r>
             <w:r>
               <w:rPr>
@@ -934,7 +950,7 @@
               <w:lang w:eastAsia="es-AR"/>
             </w:rPr>
           </w:pPr>
-          <w:hyperlink w:anchor="_Toc136078435" w:history="1">
+          <w:hyperlink w:anchor="_Toc138623741" w:history="1">
             <w:r>
               <w:rPr>
                 <w:rStyle w:val="Hyperlink"/>
@@ -961,7 +977,7 @@
                 <w:noProof/>
                 <w:webHidden/>
               </w:rPr>
-              <w:instrText xml:space="preserve"> PAGEREF _Toc136078435 \h </w:instrText>
+              <w:instrText xml:space="preserve"> PAGEREF _Toc138623741 \h </w:instrText>
             </w:r>
             <w:r>
               <w:rPr>
@@ -1004,7 +1020,7 @@
               <w:lang w:eastAsia="es-AR"/>
             </w:rPr>
           </w:pPr>
-          <w:hyperlink w:anchor="_Toc136078436" w:history="1">
+          <w:hyperlink w:anchor="_Toc138623742" w:history="1">
             <w:r>
               <w:rPr>
                 <w:rStyle w:val="Hyperlink"/>
@@ -1031,7 +1047,7 @@
                 <w:noProof/>
                 <w:webHidden/>
               </w:rPr>
-              <w:instrText xml:space="preserve"> PAGEREF _Toc136078436 \h </w:instrText>
+              <w:instrText xml:space="preserve"> PAGEREF _Toc138623742 \h </w:instrText>
             </w:r>
             <w:r>
               <w:rPr>
@@ -1074,7 +1090,7 @@
               <w:lang w:eastAsia="es-AR"/>
             </w:rPr>
           </w:pPr>
-          <w:hyperlink w:anchor="_Toc136078437" w:history="1">
+          <w:hyperlink w:anchor="_Toc138623743" w:history="1">
             <w:r>
               <w:rPr>
                 <w:rStyle w:val="Hyperlink"/>
@@ -1101,7 +1117,7 @@
                 <w:noProof/>
                 <w:webHidden/>
               </w:rPr>
-              <w:instrText xml:space="preserve"> PAGEREF _Toc136078437 \h </w:instrText>
+              <w:instrText xml:space="preserve"> PAGEREF _Toc138623743 \h </w:instrText>
             </w:r>
             <w:r>
               <w:rPr>
@@ -1144,7 +1160,7 @@
               <w:lang w:eastAsia="es-AR"/>
             </w:rPr>
           </w:pPr>
-          <w:hyperlink w:anchor="_Toc136078438" w:history="1">
+          <w:hyperlink w:anchor="_Toc138623744" w:history="1">
             <w:r>
               <w:rPr>
                 <w:rStyle w:val="Hyperlink"/>
@@ -1171,7 +1187,7 @@
                 <w:noProof/>
                 <w:webHidden/>
               </w:rPr>
-              <w:instrText xml:space="preserve"> PAGEREF _Toc136078438 \h </w:instrText>
+              <w:instrText xml:space="preserve"> PAGEREF _Toc138623744 \h </w:instrText>
             </w:r>
             <w:r>
               <w:rPr>
@@ -1214,7 +1230,7 @@
               <w:lang w:eastAsia="es-AR"/>
             </w:rPr>
           </w:pPr>
-          <w:hyperlink w:anchor="_Toc136078439" w:history="1">
+          <w:hyperlink w:anchor="_Toc138623745" w:history="1">
             <w:r>
               <w:rPr>
                 <w:rStyle w:val="Hyperlink"/>
@@ -1241,7 +1257,7 @@
                 <w:noProof/>
                 <w:webHidden/>
               </w:rPr>
-              <w:instrText xml:space="preserve"> PAGEREF _Toc136078439 \h </w:instrText>
+              <w:instrText xml:space="preserve"> PAGEREF _Toc138623745 \h </w:instrText>
             </w:r>
             <w:r>
               <w:rPr>
@@ -1284,7 +1300,7 @@
               <w:lang w:eastAsia="es-AR"/>
             </w:rPr>
           </w:pPr>
-          <w:hyperlink w:anchor="_Toc136078440" w:history="1">
+          <w:hyperlink w:anchor="_Toc138623746" w:history="1">
             <w:r>
               <w:rPr>
                 <w:rStyle w:val="Hyperlink"/>
@@ -1311,7 +1327,7 @@
                 <w:noProof/>
                 <w:webHidden/>
               </w:rPr>
-              <w:instrText xml:space="preserve"> PAGEREF _Toc136078440 \h </w:instrText>
+              <w:instrText xml:space="preserve"> PAGEREF _Toc138623746 \h </w:instrText>
             </w:r>
             <w:r>
               <w:rPr>
@@ -1354,7 +1370,7 @@
               <w:lang w:eastAsia="es-AR"/>
             </w:rPr>
           </w:pPr>
-          <w:hyperlink w:anchor="_Toc136078441" w:history="1">
+          <w:hyperlink w:anchor="_Toc138623747" w:history="1">
             <w:r>
               <w:rPr>
                 <w:rStyle w:val="Hyperlink"/>
@@ -1381,7 +1397,7 @@
                 <w:noProof/>
                 <w:webHidden/>
               </w:rPr>
-              <w:instrText xml:space="preserve"> PAGEREF _Toc136078441 \h </w:instrText>
+              <w:instrText xml:space="preserve"> PAGEREF _Toc138623747 \h </w:instrText>
             </w:r>
             <w:r>
               <w:rPr>
@@ -1424,7 +1440,7 @@
               <w:lang w:eastAsia="es-AR"/>
             </w:rPr>
           </w:pPr>
-          <w:hyperlink w:anchor="_Toc136078442" w:history="1">
+          <w:hyperlink w:anchor="_Toc138623748" w:history="1">
             <w:r>
               <w:rPr>
                 <w:rStyle w:val="Hyperlink"/>
@@ -1451,7 +1467,7 @@
                 <w:noProof/>
                 <w:webHidden/>
               </w:rPr>
-              <w:instrText xml:space="preserve"> PAGEREF _Toc136078442 \h </w:instrText>
+              <w:instrText xml:space="preserve"> PAGEREF _Toc138623748 \h </w:instrText>
             </w:r>
             <w:r>
               <w:rPr>
@@ -1494,7 +1510,7 @@
               <w:lang w:eastAsia="es-AR"/>
             </w:rPr>
           </w:pPr>
-          <w:hyperlink w:anchor="_Toc136078443" w:history="1">
+          <w:hyperlink w:anchor="_Toc138623749" w:history="1">
             <w:r>
               <w:rPr>
                 <w:rStyle w:val="Hyperlink"/>
@@ -1521,7 +1537,7 @@
                 <w:noProof/>
                 <w:webHidden/>
               </w:rPr>
-              <w:instrText xml:space="preserve"> PAGEREF _Toc136078443 \h </w:instrText>
+              <w:instrText xml:space="preserve"> PAGEREF _Toc138623749 \h </w:instrText>
             </w:r>
             <w:r>
               <w:rPr>
@@ -1564,7 +1580,7 @@
               <w:lang w:eastAsia="es-AR"/>
             </w:rPr>
           </w:pPr>
-          <w:hyperlink w:anchor="_Toc136078444" w:history="1">
+          <w:hyperlink w:anchor="_Toc138623750" w:history="1">
             <w:r>
               <w:rPr>
                 <w:rStyle w:val="Hyperlink"/>
@@ -1591,7 +1607,7 @@
                 <w:noProof/>
                 <w:webHidden/>
               </w:rPr>
-              <w:instrText xml:space="preserve"> PAGEREF _Toc136078444 \h </w:instrText>
+              <w:instrText xml:space="preserve"> PAGEREF _Toc138623750 \h </w:instrText>
             </w:r>
             <w:r>
               <w:rPr>
@@ -1634,7 +1650,7 @@
               <w:lang w:eastAsia="es-AR"/>
             </w:rPr>
           </w:pPr>
-          <w:hyperlink w:anchor="_Toc136078445" w:history="1">
+          <w:hyperlink w:anchor="_Toc138623751" w:history="1">
             <w:r>
               <w:rPr>
                 <w:rStyle w:val="Hyperlink"/>
@@ -1661,7 +1677,7 @@
                 <w:noProof/>
                 <w:webHidden/>
               </w:rPr>
-              <w:instrText xml:space="preserve"> PAGEREF _Toc136078445 \h </w:instrText>
+              <w:instrText xml:space="preserve"> PAGEREF _Toc138623751 \h </w:instrText>
             </w:r>
             <w:r>
               <w:rPr>
@@ -1682,6 +1698,636 @@
                 <w:webHidden/>
               </w:rPr>
               <w:t>4</w:t>
+            </w:r>
+            <w:r>
+              <w:rPr>
+                <w:noProof/>
+                <w:webHidden/>
+              </w:rPr>
+              <w:fldChar w:fldCharType="end"/>
+            </w:r>
+          </w:hyperlink>
+        </w:p>
+        <w:p>
+          <w:pPr>
+            <w:pStyle w:val="TOC3"/>
+            <w:tabs>
+              <w:tab w:val="right" w:leader="dot" w:pos="8494"/>
+            </w:tabs>
+            <w:rPr>
+              <w:rFonts w:eastAsiaTheme="minorEastAsia"/>
+              <w:noProof/>
+              <w:lang w:eastAsia="es-AR"/>
+            </w:rPr>
+          </w:pPr>
+          <w:hyperlink w:anchor="_Toc138623752" w:history="1">
+            <w:r>
+              <w:rPr>
+                <w:rStyle w:val="Hyperlink"/>
+                <w:noProof/>
+              </w:rPr>
+              <w:t>Categoria_Local</w:t>
+            </w:r>
+            <w:r>
+              <w:rPr>
+                <w:noProof/>
+                <w:webHidden/>
+              </w:rPr>
+              <w:tab/>
+            </w:r>
+            <w:r>
+              <w:rPr>
+                <w:noProof/>
+                <w:webHidden/>
+              </w:rPr>
+              <w:fldChar w:fldCharType="begin"/>
+            </w:r>
+            <w:r>
+              <w:rPr>
+                <w:noProof/>
+                <w:webHidden/>
+              </w:rPr>
+              <w:instrText xml:space="preserve"> PAGEREF _Toc138623752 \h </w:instrText>
+            </w:r>
+            <w:r>
+              <w:rPr>
+                <w:noProof/>
+                <w:webHidden/>
+              </w:rPr>
+            </w:r>
+            <w:r>
+              <w:rPr>
+                <w:noProof/>
+                <w:webHidden/>
+              </w:rPr>
+              <w:fldChar w:fldCharType="separate"/>
+            </w:r>
+            <w:r>
+              <w:rPr>
+                <w:noProof/>
+                <w:webHidden/>
+              </w:rPr>
+              <w:t>4</w:t>
+            </w:r>
+            <w:r>
+              <w:rPr>
+                <w:noProof/>
+                <w:webHidden/>
+              </w:rPr>
+              <w:fldChar w:fldCharType="end"/>
+            </w:r>
+          </w:hyperlink>
+        </w:p>
+        <w:p>
+          <w:pPr>
+            <w:pStyle w:val="TOC1"/>
+            <w:tabs>
+              <w:tab w:val="right" w:leader="dot" w:pos="8494"/>
+            </w:tabs>
+            <w:rPr>
+              <w:rFonts w:eastAsiaTheme="minorEastAsia"/>
+              <w:noProof/>
+              <w:lang w:eastAsia="es-AR"/>
+            </w:rPr>
+          </w:pPr>
+          <w:hyperlink w:anchor="_Toc138623753" w:history="1">
+            <w:r>
+              <w:rPr>
+                <w:rStyle w:val="Hyperlink"/>
+                <w:noProof/>
+              </w:rPr>
+              <w:t>MODELO DE BI</w:t>
+            </w:r>
+            <w:r>
+              <w:rPr>
+                <w:noProof/>
+                <w:webHidden/>
+              </w:rPr>
+              <w:tab/>
+            </w:r>
+            <w:r>
+              <w:rPr>
+                <w:noProof/>
+                <w:webHidden/>
+              </w:rPr>
+              <w:fldChar w:fldCharType="begin"/>
+            </w:r>
+            <w:r>
+              <w:rPr>
+                <w:noProof/>
+                <w:webHidden/>
+              </w:rPr>
+              <w:instrText xml:space="preserve"> PAGEREF _Toc138623753 \h </w:instrText>
+            </w:r>
+            <w:r>
+              <w:rPr>
+                <w:noProof/>
+                <w:webHidden/>
+              </w:rPr>
+            </w:r>
+            <w:r>
+              <w:rPr>
+                <w:noProof/>
+                <w:webHidden/>
+              </w:rPr>
+              <w:fldChar w:fldCharType="separate"/>
+            </w:r>
+            <w:r>
+              <w:rPr>
+                <w:noProof/>
+                <w:webHidden/>
+              </w:rPr>
+              <w:t>4</w:t>
+            </w:r>
+            <w:r>
+              <w:rPr>
+                <w:noProof/>
+                <w:webHidden/>
+              </w:rPr>
+              <w:fldChar w:fldCharType="end"/>
+            </w:r>
+          </w:hyperlink>
+        </w:p>
+        <w:p>
+          <w:pPr>
+            <w:pStyle w:val="TOC1"/>
+            <w:tabs>
+              <w:tab w:val="right" w:leader="dot" w:pos="8494"/>
+            </w:tabs>
+            <w:rPr>
+              <w:rFonts w:eastAsiaTheme="minorEastAsia"/>
+              <w:noProof/>
+              <w:lang w:eastAsia="es-AR"/>
+            </w:rPr>
+          </w:pPr>
+          <w:hyperlink w:anchor="_Toc138623754" w:history="1">
+            <w:r>
+              <w:rPr>
+                <w:rStyle w:val="Hyperlink"/>
+                <w:noProof/>
+              </w:rPr>
+              <w:t>Decisiones</w:t>
+            </w:r>
+            <w:r>
+              <w:rPr>
+                <w:noProof/>
+                <w:webHidden/>
+              </w:rPr>
+              <w:tab/>
+            </w:r>
+            <w:r>
+              <w:rPr>
+                <w:noProof/>
+                <w:webHidden/>
+              </w:rPr>
+              <w:fldChar w:fldCharType="begin"/>
+            </w:r>
+            <w:r>
+              <w:rPr>
+                <w:noProof/>
+                <w:webHidden/>
+              </w:rPr>
+              <w:instrText xml:space="preserve"> PAGEREF _Toc138623754 \h </w:instrText>
+            </w:r>
+            <w:r>
+              <w:rPr>
+                <w:noProof/>
+                <w:webHidden/>
+              </w:rPr>
+            </w:r>
+            <w:r>
+              <w:rPr>
+                <w:noProof/>
+                <w:webHidden/>
+              </w:rPr>
+              <w:fldChar w:fldCharType="separate"/>
+            </w:r>
+            <w:r>
+              <w:rPr>
+                <w:noProof/>
+                <w:webHidden/>
+              </w:rPr>
+              <w:t>5</w:t>
+            </w:r>
+            <w:r>
+              <w:rPr>
+                <w:noProof/>
+                <w:webHidden/>
+              </w:rPr>
+              <w:fldChar w:fldCharType="end"/>
+            </w:r>
+          </w:hyperlink>
+        </w:p>
+        <w:p>
+          <w:pPr>
+            <w:pStyle w:val="TOC2"/>
+            <w:tabs>
+              <w:tab w:val="right" w:leader="dot" w:pos="8494"/>
+            </w:tabs>
+            <w:rPr>
+              <w:rFonts w:eastAsiaTheme="minorEastAsia"/>
+              <w:noProof/>
+              <w:lang w:eastAsia="es-AR"/>
+            </w:rPr>
+          </w:pPr>
+          <w:hyperlink w:anchor="_Toc138623755" w:history="1">
+            <w:r>
+              <w:rPr>
+                <w:rStyle w:val="Hyperlink"/>
+                <w:noProof/>
+              </w:rPr>
+              <w:t>Tablas de Dimensiones</w:t>
+            </w:r>
+            <w:r>
+              <w:rPr>
+                <w:noProof/>
+                <w:webHidden/>
+              </w:rPr>
+              <w:tab/>
+            </w:r>
+            <w:r>
+              <w:rPr>
+                <w:noProof/>
+                <w:webHidden/>
+              </w:rPr>
+              <w:fldChar w:fldCharType="begin"/>
+            </w:r>
+            <w:r>
+              <w:rPr>
+                <w:noProof/>
+                <w:webHidden/>
+              </w:rPr>
+              <w:instrText xml:space="preserve"> PAGEREF _Toc138623755 \h </w:instrText>
+            </w:r>
+            <w:r>
+              <w:rPr>
+                <w:noProof/>
+                <w:webHidden/>
+              </w:rPr>
+            </w:r>
+            <w:r>
+              <w:rPr>
+                <w:noProof/>
+                <w:webHidden/>
+              </w:rPr>
+              <w:fldChar w:fldCharType="separate"/>
+            </w:r>
+            <w:r>
+              <w:rPr>
+                <w:noProof/>
+                <w:webHidden/>
+              </w:rPr>
+              <w:t>5</w:t>
+            </w:r>
+            <w:r>
+              <w:rPr>
+                <w:noProof/>
+                <w:webHidden/>
+              </w:rPr>
+              <w:fldChar w:fldCharType="end"/>
+            </w:r>
+          </w:hyperlink>
+        </w:p>
+        <w:p>
+          <w:pPr>
+            <w:pStyle w:val="TOC2"/>
+            <w:tabs>
+              <w:tab w:val="right" w:leader="dot" w:pos="8494"/>
+            </w:tabs>
+            <w:rPr>
+              <w:rFonts w:eastAsiaTheme="minorEastAsia"/>
+              <w:noProof/>
+              <w:lang w:eastAsia="es-AR"/>
+            </w:rPr>
+          </w:pPr>
+          <w:hyperlink w:anchor="_Toc138623756" w:history="1">
+            <w:r>
+              <w:rPr>
+                <w:rStyle w:val="Hyperlink"/>
+                <w:noProof/>
+              </w:rPr>
+              <w:t>Tablas de hechos</w:t>
+            </w:r>
+            <w:r>
+              <w:rPr>
+                <w:noProof/>
+                <w:webHidden/>
+              </w:rPr>
+              <w:tab/>
+            </w:r>
+            <w:r>
+              <w:rPr>
+                <w:noProof/>
+                <w:webHidden/>
+              </w:rPr>
+              <w:fldChar w:fldCharType="begin"/>
+            </w:r>
+            <w:r>
+              <w:rPr>
+                <w:noProof/>
+                <w:webHidden/>
+              </w:rPr>
+              <w:instrText xml:space="preserve"> PAGEREF _Toc138623756 \h </w:instrText>
+            </w:r>
+            <w:r>
+              <w:rPr>
+                <w:noProof/>
+                <w:webHidden/>
+              </w:rPr>
+            </w:r>
+            <w:r>
+              <w:rPr>
+                <w:noProof/>
+                <w:webHidden/>
+              </w:rPr>
+              <w:fldChar w:fldCharType="separate"/>
+            </w:r>
+            <w:r>
+              <w:rPr>
+                <w:noProof/>
+                <w:webHidden/>
+              </w:rPr>
+              <w:t>6</w:t>
+            </w:r>
+            <w:r>
+              <w:rPr>
+                <w:noProof/>
+                <w:webHidden/>
+              </w:rPr>
+              <w:fldChar w:fldCharType="end"/>
+            </w:r>
+          </w:hyperlink>
+        </w:p>
+        <w:p>
+          <w:pPr>
+            <w:pStyle w:val="TOC3"/>
+            <w:tabs>
+              <w:tab w:val="right" w:leader="dot" w:pos="8494"/>
+            </w:tabs>
+            <w:rPr>
+              <w:rFonts w:eastAsiaTheme="minorEastAsia"/>
+              <w:noProof/>
+              <w:lang w:eastAsia="es-AR"/>
+            </w:rPr>
+          </w:pPr>
+          <w:hyperlink w:anchor="_Toc138623757" w:history="1">
+            <w:r>
+              <w:rPr>
+                <w:rStyle w:val="Hyperlink"/>
+                <w:noProof/>
+              </w:rPr>
+              <w:t>Tabla Hechos_Pedidos</w:t>
+            </w:r>
+            <w:r>
+              <w:rPr>
+                <w:noProof/>
+                <w:webHidden/>
+              </w:rPr>
+              <w:tab/>
+            </w:r>
+            <w:r>
+              <w:rPr>
+                <w:noProof/>
+                <w:webHidden/>
+              </w:rPr>
+              <w:fldChar w:fldCharType="begin"/>
+            </w:r>
+            <w:r>
+              <w:rPr>
+                <w:noProof/>
+                <w:webHidden/>
+              </w:rPr>
+              <w:instrText xml:space="preserve"> PAGEREF _Toc138623757 \h </w:instrText>
+            </w:r>
+            <w:r>
+              <w:rPr>
+                <w:noProof/>
+                <w:webHidden/>
+              </w:rPr>
+            </w:r>
+            <w:r>
+              <w:rPr>
+                <w:noProof/>
+                <w:webHidden/>
+              </w:rPr>
+              <w:fldChar w:fldCharType="separate"/>
+            </w:r>
+            <w:r>
+              <w:rPr>
+                <w:noProof/>
+                <w:webHidden/>
+              </w:rPr>
+              <w:t>6</w:t>
+            </w:r>
+            <w:r>
+              <w:rPr>
+                <w:noProof/>
+                <w:webHidden/>
+              </w:rPr>
+              <w:fldChar w:fldCharType="end"/>
+            </w:r>
+          </w:hyperlink>
+        </w:p>
+        <w:p>
+          <w:pPr>
+            <w:pStyle w:val="TOC3"/>
+            <w:tabs>
+              <w:tab w:val="right" w:leader="dot" w:pos="8494"/>
+            </w:tabs>
+            <w:rPr>
+              <w:rFonts w:eastAsiaTheme="minorEastAsia"/>
+              <w:noProof/>
+              <w:lang w:eastAsia="es-AR"/>
+            </w:rPr>
+          </w:pPr>
+          <w:hyperlink w:anchor="_Toc138623758" w:history="1">
+            <w:r>
+              <w:rPr>
+                <w:rStyle w:val="Hyperlink"/>
+                <w:noProof/>
+              </w:rPr>
+              <w:t>Tabla Hechos_Mensajeria</w:t>
+            </w:r>
+            <w:r>
+              <w:rPr>
+                <w:noProof/>
+                <w:webHidden/>
+              </w:rPr>
+              <w:tab/>
+            </w:r>
+            <w:r>
+              <w:rPr>
+                <w:noProof/>
+                <w:webHidden/>
+              </w:rPr>
+              <w:fldChar w:fldCharType="begin"/>
+            </w:r>
+            <w:r>
+              <w:rPr>
+                <w:noProof/>
+                <w:webHidden/>
+              </w:rPr>
+              <w:instrText xml:space="preserve"> PAGEREF _Toc138623758 \h </w:instrText>
+            </w:r>
+            <w:r>
+              <w:rPr>
+                <w:noProof/>
+                <w:webHidden/>
+              </w:rPr>
+            </w:r>
+            <w:r>
+              <w:rPr>
+                <w:noProof/>
+                <w:webHidden/>
+              </w:rPr>
+              <w:fldChar w:fldCharType="separate"/>
+            </w:r>
+            <w:r>
+              <w:rPr>
+                <w:noProof/>
+                <w:webHidden/>
+              </w:rPr>
+              <w:t>6</w:t>
+            </w:r>
+            <w:r>
+              <w:rPr>
+                <w:noProof/>
+                <w:webHidden/>
+              </w:rPr>
+              <w:fldChar w:fldCharType="end"/>
+            </w:r>
+          </w:hyperlink>
+        </w:p>
+        <w:p>
+          <w:pPr>
+            <w:pStyle w:val="TOC3"/>
+            <w:tabs>
+              <w:tab w:val="right" w:leader="dot" w:pos="8494"/>
+            </w:tabs>
+            <w:rPr>
+              <w:rFonts w:eastAsiaTheme="minorEastAsia"/>
+              <w:noProof/>
+              <w:lang w:eastAsia="es-AR"/>
+            </w:rPr>
+          </w:pPr>
+          <w:hyperlink w:anchor="_Toc138623759" w:history="1">
+            <w:r>
+              <w:rPr>
+                <w:rStyle w:val="Hyperlink"/>
+                <w:noProof/>
+              </w:rPr>
+              <w:t>Tabla Hechos_Reclamos</w:t>
+            </w:r>
+            <w:r>
+              <w:rPr>
+                <w:noProof/>
+                <w:webHidden/>
+              </w:rPr>
+              <w:tab/>
+            </w:r>
+            <w:r>
+              <w:rPr>
+                <w:noProof/>
+                <w:webHidden/>
+              </w:rPr>
+              <w:fldChar w:fldCharType="begin"/>
+            </w:r>
+            <w:r>
+              <w:rPr>
+                <w:noProof/>
+                <w:webHidden/>
+              </w:rPr>
+              <w:instrText xml:space="preserve"> PAGEREF _Toc138623759 \h </w:instrText>
+            </w:r>
+            <w:r>
+              <w:rPr>
+                <w:noProof/>
+                <w:webHidden/>
+              </w:rPr>
+            </w:r>
+            <w:r>
+              <w:rPr>
+                <w:noProof/>
+                <w:webHidden/>
+              </w:rPr>
+              <w:fldChar w:fldCharType="separate"/>
+            </w:r>
+            <w:r>
+              <w:rPr>
+                <w:noProof/>
+                <w:webHidden/>
+              </w:rPr>
+              <w:t>6</w:t>
+            </w:r>
+            <w:r>
+              <w:rPr>
+                <w:noProof/>
+                <w:webHidden/>
+              </w:rPr>
+              <w:fldChar w:fldCharType="end"/>
+            </w:r>
+          </w:hyperlink>
+        </w:p>
+        <w:p>
+          <w:pPr>
+            <w:pStyle w:val="TOC2"/>
+            <w:tabs>
+              <w:tab w:val="right" w:leader="dot" w:pos="8494"/>
+            </w:tabs>
+            <w:rPr>
+              <w:rFonts w:eastAsiaTheme="minorEastAsia"/>
+              <w:noProof/>
+              <w:lang w:eastAsia="es-AR"/>
+            </w:rPr>
+          </w:pPr>
+          <w:hyperlink w:anchor="_Toc138623760" w:history="1">
+            <w:r>
+              <w:rPr>
+                <w:rStyle w:val="Hyperlink"/>
+                <w:noProof/>
+              </w:rPr>
+              <w:t>Vistas</w:t>
+            </w:r>
+            <w:r>
+              <w:rPr>
+                <w:noProof/>
+                <w:webHidden/>
+              </w:rPr>
+              <w:tab/>
+            </w:r>
+            <w:r>
+              <w:rPr>
+                <w:noProof/>
+                <w:webHidden/>
+              </w:rPr>
+              <w:fldChar w:fldCharType="begin"/>
+            </w:r>
+            <w:r>
+              <w:rPr>
+                <w:noProof/>
+                <w:webHidden/>
+              </w:rPr>
+              <w:instrText xml:space="preserve"> PAGEREF _Toc138623760 \h </w:instrText>
+            </w:r>
+            <w:r>
+              <w:rPr>
+                <w:noProof/>
+                <w:webHidden/>
+              </w:rPr>
+            </w:r>
+            <w:r>
+              <w:rPr>
+                <w:noProof/>
+                <w:webHidden/>
+              </w:rPr>
+              <w:fldChar w:fldCharType="separate"/>
+            </w:r>
+            <w:r>
+              <w:rPr>
+                <w:noProof/>
+                <w:webHidden/>
+              </w:rPr>
+              <w:t>6</w:t>
             </w:r>
             <w:r>
               <w:rPr>
@@ -1732,7 +2378,7 @@
       <w:pPr>
         <w:pStyle w:val="Heading1"/>
       </w:pPr>
-      <w:bookmarkStart w:id="0" w:name="_Toc136078427"/>
+      <w:bookmarkStart w:id="0" w:name="_Toc138623733"/>
       <w:r>
         <w:rPr>
           <w:rStyle w:val="Heading1Char"/>
@@ -1775,7 +2421,7 @@
                     </pic:cNvPicPr>
                   </pic:nvPicPr>
                   <pic:blipFill>
-                    <a:blip r:embed="rId7" cstate="print">
+                    <a:blip r:embed="rId8" cstate="print">
                       <a:extLst>
                         <a:ext uri="{28A0092B-C50C-407E-A947-70E740481C1C}">
                           <a14:useLocalDpi xmlns:a14="http://schemas.microsoft.com/office/drawing/2010/main" val="0"/>
@@ -1923,7 +2569,7 @@
       <w:pPr>
         <w:pStyle w:val="Heading1"/>
       </w:pPr>
-      <w:bookmarkStart w:id="1" w:name="_Toc136078428"/>
+      <w:bookmarkStart w:id="1" w:name="_Toc138623734"/>
       <w:r>
         <w:t>Decisiones</w:t>
       </w:r>
@@ -1945,7 +2591,7 @@
       <w:pPr>
         <w:pStyle w:val="Heading2"/>
       </w:pPr>
-      <w:bookmarkStart w:id="2" w:name="_Toc136078429"/>
+      <w:bookmarkStart w:id="2" w:name="_Toc138623735"/>
       <w:proofErr w:type="spellStart"/>
       <w:r>
         <w:t>Stored</w:t>
@@ -1979,7 +2625,7 @@
       <w:pPr>
         <w:pStyle w:val="Heading2"/>
       </w:pPr>
-      <w:bookmarkStart w:id="3" w:name="_Toc136078430"/>
+      <w:bookmarkStart w:id="3" w:name="_Toc138623736"/>
       <w:r>
         <w:t>Í</w:t>
       </w:r>
@@ -2020,7 +2666,7 @@
       <w:pPr>
         <w:pStyle w:val="Heading2"/>
       </w:pPr>
-      <w:bookmarkStart w:id="4" w:name="_Toc136078431"/>
+      <w:bookmarkStart w:id="4" w:name="_Toc138623737"/>
       <w:r>
         <w:t>Tablas</w:t>
       </w:r>
@@ -2033,7 +2679,7 @@
           <w:b w:val="0"/>
         </w:rPr>
       </w:pPr>
-      <w:bookmarkStart w:id="5" w:name="_Toc136078432"/>
+      <w:bookmarkStart w:id="5" w:name="_Toc138623738"/>
       <w:r>
         <w:t xml:space="preserve">Tabla: </w:t>
       </w:r>
@@ -2116,7 +2762,7 @@
       <w:pPr>
         <w:pStyle w:val="Heading3"/>
       </w:pPr>
-      <w:bookmarkStart w:id="6" w:name="_Toc136078433"/>
+      <w:bookmarkStart w:id="6" w:name="_Toc138623739"/>
       <w:r>
         <w:t xml:space="preserve">Tablas: </w:t>
       </w:r>
@@ -2207,7 +2853,7 @@
       <w:pPr>
         <w:pStyle w:val="Heading3"/>
       </w:pPr>
-      <w:bookmarkStart w:id="7" w:name="_Toc136078434"/>
+      <w:bookmarkStart w:id="7" w:name="_Toc138623740"/>
       <w:r>
         <w:t xml:space="preserve">Tablas: </w:t>
       </w:r>
@@ -2331,7 +2977,7 @@
       <w:pPr>
         <w:pStyle w:val="Heading3"/>
       </w:pPr>
-      <w:bookmarkStart w:id="8" w:name="_Toc136078435"/>
+      <w:bookmarkStart w:id="8" w:name="_Toc138623741"/>
       <w:r>
         <w:t xml:space="preserve">Tabla: </w:t>
       </w:r>
@@ -2396,7 +3042,7 @@
       <w:pPr>
         <w:pStyle w:val="Heading3"/>
       </w:pPr>
-      <w:bookmarkStart w:id="9" w:name="_Toc136078436"/>
+      <w:bookmarkStart w:id="9" w:name="_Toc138623742"/>
       <w:r>
         <w:t xml:space="preserve">Tabla: </w:t>
       </w:r>
@@ -2465,7 +3111,7 @@
       <w:pPr>
         <w:pStyle w:val="Heading3"/>
       </w:pPr>
-      <w:bookmarkStart w:id="10" w:name="_Toc136078437"/>
+      <w:bookmarkStart w:id="10" w:name="_Toc138623743"/>
       <w:r>
         <w:t xml:space="preserve">Tabla: </w:t>
       </w:r>
@@ -2532,7 +3178,7 @@
       <w:pPr>
         <w:pStyle w:val="Heading3"/>
       </w:pPr>
-      <w:bookmarkStart w:id="11" w:name="_Toc136078438"/>
+      <w:bookmarkStart w:id="11" w:name="_Toc138623744"/>
       <w:r>
         <w:t>Tabla: Repartidor</w:t>
       </w:r>
@@ -2563,7 +3209,7 @@
       <w:pPr>
         <w:pStyle w:val="Heading3"/>
       </w:pPr>
-      <w:bookmarkStart w:id="12" w:name="_Toc136078439"/>
+      <w:bookmarkStart w:id="12" w:name="_Toc138623745"/>
       <w:r>
         <w:t xml:space="preserve">Tabla: </w:t>
       </w:r>
@@ -2597,7 +3243,7 @@
       <w:pPr>
         <w:pStyle w:val="Heading3"/>
       </w:pPr>
-      <w:bookmarkStart w:id="13" w:name="_Toc136078440"/>
+      <w:bookmarkStart w:id="13" w:name="_Toc138623746"/>
       <w:r>
         <w:t xml:space="preserve">Tabla: </w:t>
       </w:r>
@@ -2640,7 +3286,7 @@
       <w:pPr>
         <w:pStyle w:val="Heading3"/>
       </w:pPr>
-      <w:bookmarkStart w:id="14" w:name="_Toc136078441"/>
+      <w:bookmarkStart w:id="14" w:name="_Toc138623747"/>
       <w:r>
         <w:t xml:space="preserve">Tabla: </w:t>
       </w:r>
@@ -2754,7 +3400,7 @@
       <w:pPr>
         <w:pStyle w:val="Heading2"/>
       </w:pPr>
-      <w:bookmarkStart w:id="15" w:name="_Toc136078442"/>
+      <w:bookmarkStart w:id="15" w:name="_Toc138623748"/>
       <w:r>
         <w:t>M</w:t>
       </w:r>
@@ -2773,7 +3419,7 @@
       <w:pPr>
         <w:pStyle w:val="Heading3"/>
       </w:pPr>
-      <w:bookmarkStart w:id="16" w:name="_Toc136078443"/>
+      <w:bookmarkStart w:id="16" w:name="_Toc138623749"/>
       <w:r>
         <w:t>Repartidor</w:t>
       </w:r>
@@ -2799,7 +3445,7 @@
       <w:pPr>
         <w:pStyle w:val="Heading3"/>
       </w:pPr>
-      <w:bookmarkStart w:id="17" w:name="_Toc136078444"/>
+      <w:bookmarkStart w:id="17" w:name="_Toc138623750"/>
       <w:proofErr w:type="spellStart"/>
       <w:r>
         <w:t>Cup</w:t>
@@ -2927,7 +3573,7 @@
       <w:pPr>
         <w:pStyle w:val="Heading3"/>
       </w:pPr>
-      <w:bookmarkStart w:id="18" w:name="_Toc136078445"/>
+      <w:bookmarkStart w:id="18" w:name="_Toc138623751"/>
       <w:proofErr w:type="spellStart"/>
       <w:r>
         <w:t>Usuario_Cupon</w:t>
@@ -3021,8 +3667,778 @@
         <w:t>77671368</w:t>
       </w:r>
     </w:p>
+    <w:p>
+      <w:pPr>
+        <w:pStyle w:val="Heading3"/>
+      </w:pPr>
+      <w:bookmarkStart w:id="19" w:name="_Toc138623752"/>
+      <w:proofErr w:type="spellStart"/>
+      <w:r>
+        <w:t>Categoria_Local</w:t>
+      </w:r>
+      <w:bookmarkEnd w:id="19"/>
+      <w:proofErr w:type="spellEnd"/>
+    </w:p>
+    <w:p>
+      <w:pPr>
+        <w:jc w:val="both"/>
+        <w:rPr>
+          <w:rFonts w:ascii="Arial" w:hAnsi="Arial" w:cs="Arial"/>
+        </w:rPr>
+      </w:pPr>
+      <w:r>
+        <w:rPr>
+          <w:rFonts w:ascii="Arial" w:hAnsi="Arial" w:cs="Arial"/>
+        </w:rPr>
+        <w:t xml:space="preserve">Agregamos al script de migración inicial las siguientes categorías </w:t>
+      </w:r>
+      <w:r>
+        <w:rPr>
+          <w:rFonts w:ascii="Arial" w:hAnsi="Arial" w:cs="Arial"/>
+        </w:rPr>
+        <w:t>parrilla,</w:t>
+      </w:r>
+      <w:r>
+        <w:rPr>
+          <w:rFonts w:ascii="Arial" w:hAnsi="Arial" w:cs="Arial"/>
+        </w:rPr>
+        <w:t xml:space="preserve"> heladería y </w:t>
+      </w:r>
+      <w:r>
+        <w:rPr>
+          <w:rFonts w:ascii="Arial" w:hAnsi="Arial" w:cs="Arial"/>
+        </w:rPr>
+        <w:t xml:space="preserve">comida </w:t>
+      </w:r>
+      <w:r>
+        <w:rPr>
+          <w:rFonts w:ascii="Arial" w:hAnsi="Arial" w:cs="Arial"/>
+        </w:rPr>
+        <w:t>rápida</w:t>
+      </w:r>
+      <w:r>
+        <w:rPr>
+          <w:rFonts w:ascii="Arial" w:hAnsi="Arial" w:cs="Arial"/>
+        </w:rPr>
+        <w:t>, para los locales de tipo restaurante, y minimercado y supermercado para los locales de tipo mercado</w:t>
+      </w:r>
+    </w:p>
+    <w:p>
+      <w:pPr>
+        <w:pStyle w:val="Heading1"/>
+      </w:pPr>
+      <w:bookmarkStart w:id="20" w:name="_Toc138623753"/>
+      <w:r>
+        <w:t>MODELO DE BI</w:t>
+      </w:r>
+      <w:bookmarkEnd w:id="20"/>
+    </w:p>
+    <w:p/>
+    <w:p>
+      <w:r>
+        <w:rPr>
+          <w:noProof/>
+        </w:rPr>
+        <w:lastRenderedPageBreak/>
+        <w:drawing>
+          <wp:inline distT="0" distB="0" distL="0" distR="0" wp14:anchorId="2CA8C9DE" wp14:editId="62551A6B">
+            <wp:extent cx="5384165" cy="5654675"/>
+            <wp:effectExtent l="0" t="0" r="6985" b="3175"/>
+            <wp:docPr id="978777911" name="Picture 1"/>
+            <wp:cNvGraphicFramePr>
+              <a:graphicFrameLocks xmlns:a="http://schemas.openxmlformats.org/drawingml/2006/main" noChangeAspect="1"/>
+            </wp:cNvGraphicFramePr>
+            <a:graphic xmlns:a="http://schemas.openxmlformats.org/drawingml/2006/main">
+              <a:graphicData uri="http://schemas.openxmlformats.org/drawingml/2006/picture">
+                <pic:pic xmlns:pic="http://schemas.openxmlformats.org/drawingml/2006/picture">
+                  <pic:nvPicPr>
+                    <pic:cNvPr id="0" name="Picture 1"/>
+                    <pic:cNvPicPr>
+                      <a:picLocks noChangeAspect="1" noChangeArrowheads="1"/>
+                    </pic:cNvPicPr>
+                  </pic:nvPicPr>
+                  <pic:blipFill>
+                    <a:blip r:embed="rId9" cstate="print">
+                      <a:extLst>
+                        <a:ext uri="{28A0092B-C50C-407E-A947-70E740481C1C}">
+                          <a14:useLocalDpi xmlns:a14="http://schemas.microsoft.com/office/drawing/2010/main" val="0"/>
+                        </a:ext>
+                      </a:extLst>
+                    </a:blip>
+                    <a:srcRect/>
+                    <a:stretch>
+                      <a:fillRect/>
+                    </a:stretch>
+                  </pic:blipFill>
+                  <pic:spPr bwMode="auto">
+                    <a:xfrm>
+                      <a:off x="0" y="0"/>
+                      <a:ext cx="5384165" cy="5654675"/>
+                    </a:xfrm>
+                    <a:prstGeom prst="rect">
+                      <a:avLst/>
+                    </a:prstGeom>
+                    <a:noFill/>
+                    <a:ln>
+                      <a:noFill/>
+                    </a:ln>
+                  </pic:spPr>
+                </pic:pic>
+              </a:graphicData>
+            </a:graphic>
+          </wp:inline>
+        </w:drawing>
+      </w:r>
+    </w:p>
+    <w:p>
+      <w:pPr>
+        <w:pStyle w:val="Heading1"/>
+      </w:pPr>
+      <w:bookmarkStart w:id="21" w:name="_Toc138623754"/>
+      <w:r>
+        <w:t>Decisiones</w:t>
+      </w:r>
+      <w:bookmarkEnd w:id="21"/>
+    </w:p>
+    <w:p/>
+    <w:p>
+      <w:pPr>
+        <w:pStyle w:val="Heading2"/>
+      </w:pPr>
+      <w:bookmarkStart w:id="22" w:name="_Toc138623755"/>
+      <w:r>
+        <w:t>Tablas de Dimensiones</w:t>
+      </w:r>
+      <w:bookmarkEnd w:id="22"/>
+    </w:p>
+    <w:p>
+      <w:r>
+        <w:t>Se utilizaron las siguientes dimensiones:</w:t>
+      </w:r>
+    </w:p>
+    <w:p>
+      <w:pPr>
+        <w:pStyle w:val="ListParagraph"/>
+        <w:numPr>
+          <w:ilvl w:val="0"/>
+          <w:numId w:val="2"/>
+        </w:numPr>
+      </w:pPr>
+      <w:r>
+        <w:t>Tiempo</w:t>
+      </w:r>
+    </w:p>
+    <w:p>
+      <w:pPr>
+        <w:pStyle w:val="ListParagraph"/>
+        <w:numPr>
+          <w:ilvl w:val="0"/>
+          <w:numId w:val="2"/>
+        </w:numPr>
+      </w:pPr>
+      <w:r>
+        <w:t xml:space="preserve">Día </w:t>
+      </w:r>
+    </w:p>
+    <w:p>
+      <w:pPr>
+        <w:pStyle w:val="ListParagraph"/>
+        <w:numPr>
+          <w:ilvl w:val="0"/>
+          <w:numId w:val="2"/>
+        </w:numPr>
+      </w:pPr>
+      <w:r>
+        <w:t>Rango horario</w:t>
+      </w:r>
+    </w:p>
+    <w:p>
+      <w:pPr>
+        <w:pStyle w:val="ListParagraph"/>
+        <w:numPr>
+          <w:ilvl w:val="0"/>
+          <w:numId w:val="2"/>
+        </w:numPr>
+      </w:pPr>
+      <w:r>
+        <w:t>Localidad</w:t>
+      </w:r>
+    </w:p>
+    <w:p>
+      <w:pPr>
+        <w:pStyle w:val="ListParagraph"/>
+        <w:numPr>
+          <w:ilvl w:val="0"/>
+          <w:numId w:val="2"/>
+        </w:numPr>
+      </w:pPr>
+      <w:r>
+        <w:t>Rango etario</w:t>
+      </w:r>
+    </w:p>
+    <w:p>
+      <w:pPr>
+        <w:pStyle w:val="ListParagraph"/>
+        <w:numPr>
+          <w:ilvl w:val="0"/>
+          <w:numId w:val="2"/>
+        </w:numPr>
+      </w:pPr>
+      <w:r>
+        <w:t>Tipo Medio de pago</w:t>
+      </w:r>
+    </w:p>
+    <w:p>
+      <w:pPr>
+        <w:pStyle w:val="ListParagraph"/>
+        <w:numPr>
+          <w:ilvl w:val="0"/>
+          <w:numId w:val="2"/>
+        </w:numPr>
+      </w:pPr>
+      <w:r>
+        <w:t>Local</w:t>
+      </w:r>
+    </w:p>
+    <w:p>
+      <w:pPr>
+        <w:pStyle w:val="ListParagraph"/>
+        <w:numPr>
+          <w:ilvl w:val="0"/>
+          <w:numId w:val="2"/>
+        </w:numPr>
+      </w:pPr>
+      <w:r>
+        <w:t>Categoría de Local</w:t>
+      </w:r>
+    </w:p>
+    <w:p>
+      <w:pPr>
+        <w:pStyle w:val="ListParagraph"/>
+        <w:numPr>
+          <w:ilvl w:val="0"/>
+          <w:numId w:val="2"/>
+        </w:numPr>
+      </w:pPr>
+      <w:r>
+        <w:t>Tipo Movilidad</w:t>
+      </w:r>
+    </w:p>
+    <w:p>
+      <w:pPr>
+        <w:pStyle w:val="ListParagraph"/>
+        <w:numPr>
+          <w:ilvl w:val="0"/>
+          <w:numId w:val="2"/>
+        </w:numPr>
+      </w:pPr>
+      <w:r>
+        <w:t>Tipo Paquete</w:t>
+      </w:r>
+    </w:p>
+    <w:p>
+      <w:pPr>
+        <w:pStyle w:val="ListParagraph"/>
+        <w:numPr>
+          <w:ilvl w:val="0"/>
+          <w:numId w:val="2"/>
+        </w:numPr>
+      </w:pPr>
+      <w:r>
+        <w:lastRenderedPageBreak/>
+        <w:t>Estados pedidos</w:t>
+      </w:r>
+    </w:p>
+    <w:p>
+      <w:pPr>
+        <w:pStyle w:val="ListParagraph"/>
+        <w:numPr>
+          <w:ilvl w:val="0"/>
+          <w:numId w:val="2"/>
+        </w:numPr>
+      </w:pPr>
+      <w:r>
+        <w:t>Estado envíos mensajera</w:t>
+      </w:r>
+    </w:p>
+    <w:p>
+      <w:pPr>
+        <w:pStyle w:val="ListParagraph"/>
+        <w:numPr>
+          <w:ilvl w:val="0"/>
+          <w:numId w:val="2"/>
+        </w:numPr>
+      </w:pPr>
+      <w:r>
+        <w:t>Estados reclamos</w:t>
+      </w:r>
+    </w:p>
+    <w:p>
+      <w:pPr>
+        <w:pStyle w:val="Heading2"/>
+      </w:pPr>
+      <w:bookmarkStart w:id="23" w:name="_Toc138623756"/>
+      <w:r>
+        <w:t>Tablas de hechos</w:t>
+      </w:r>
+      <w:bookmarkEnd w:id="23"/>
+    </w:p>
+    <w:p>
+      <w:r>
+        <w:t>Con estas dimensiones generamos las siguientes tablas de hechos</w:t>
+      </w:r>
+    </w:p>
+    <w:p>
+      <w:pPr>
+        <w:pStyle w:val="Heading3"/>
+      </w:pPr>
+      <w:bookmarkStart w:id="24" w:name="_Toc138623757"/>
+      <w:r>
+        <w:t xml:space="preserve">Tabla </w:t>
+      </w:r>
+      <w:proofErr w:type="spellStart"/>
+      <w:r>
+        <w:t>Hechos_Pedidos</w:t>
+      </w:r>
+      <w:bookmarkEnd w:id="24"/>
+      <w:proofErr w:type="spellEnd"/>
+    </w:p>
+    <w:p>
+      <w:r>
+        <w:t xml:space="preserve">Utiliza las dimensiones </w:t>
+      </w:r>
+      <w:r>
+        <w:t>tiempo,</w:t>
+      </w:r>
+      <w:r>
+        <w:t xml:space="preserve"> </w:t>
+      </w:r>
+      <w:r>
+        <w:t>día</w:t>
+      </w:r>
+      <w:r>
+        <w:t>,</w:t>
+      </w:r>
+      <w:r>
+        <w:t xml:space="preserve"> </w:t>
+      </w:r>
+      <w:r>
+        <w:t>local</w:t>
+      </w:r>
+      <w:r>
+        <w:t>,</w:t>
+      </w:r>
+      <w:r>
+        <w:t xml:space="preserve"> </w:t>
+      </w:r>
+      <w:r>
+        <w:t>rango</w:t>
+      </w:r>
+      <w:r>
+        <w:t xml:space="preserve"> </w:t>
+      </w:r>
+      <w:r>
+        <w:t>horario,</w:t>
+      </w:r>
+      <w:r>
+        <w:t xml:space="preserve"> rango </w:t>
+      </w:r>
+      <w:r>
+        <w:t>etario</w:t>
+      </w:r>
+      <w:r>
+        <w:t xml:space="preserve"> </w:t>
+      </w:r>
+      <w:r>
+        <w:t>usuario,</w:t>
+      </w:r>
+      <w:r>
+        <w:t xml:space="preserve"> </w:t>
+      </w:r>
+      <w:r>
+        <w:t xml:space="preserve">rango </w:t>
+      </w:r>
+      <w:r>
+        <w:t>etario</w:t>
+      </w:r>
+      <w:r>
+        <w:t xml:space="preserve"> </w:t>
+      </w:r>
+      <w:r>
+        <w:t>repartidor, localidad,</w:t>
+      </w:r>
+      <w:r>
+        <w:t xml:space="preserve"> categoría local, tipo </w:t>
+      </w:r>
+      <w:r>
+        <w:t>movilidad,</w:t>
+      </w:r>
+      <w:r>
+        <w:t xml:space="preserve"> tipo </w:t>
+      </w:r>
+      <w:r>
+        <w:t>medio</w:t>
+      </w:r>
+      <w:r>
+        <w:t xml:space="preserve"> </w:t>
+      </w:r>
+      <w:r>
+        <w:t>pago</w:t>
+      </w:r>
+      <w:r>
+        <w:t xml:space="preserve"> y estado </w:t>
+      </w:r>
+      <w:r>
+        <w:t>pedido</w:t>
+      </w:r>
+    </w:p>
+    <w:p>
+      <w:r>
+        <w:t>Para cada dimensión se guarda: la cantidad de pedidos, el costo total de todos los pedidos, el monto total de todos los cupones utilizados en los pedidos, el promedio de los precios de envío, el promedio de calificación de los pedidos y el desvío promedio en tiempo de entrega.</w:t>
+      </w:r>
+    </w:p>
+    <w:p>
+      <w:r>
+        <w:t>Para el desvío utilizamos el valor absoluto de la diferencia entre</w:t>
+      </w:r>
+      <w:r>
+        <w:t xml:space="preserve"> el tiempo esperado y el tiempo que tardo el </w:t>
+      </w:r>
+      <w:r>
+        <w:t>envío</w:t>
+      </w:r>
+      <w:r>
+        <w:t xml:space="preserve">, </w:t>
+      </w:r>
+      <w:r>
+        <w:t xml:space="preserve">ya que si tomábamos la diferencia con su signo los promedios nos quedaban muy cercanos al 0 porque </w:t>
+      </w:r>
+      <w:r>
+        <w:t>se compensaban</w:t>
+      </w:r>
+      <w:r>
+        <w:t xml:space="preserve"> los pedidos que tardaban mas de los esperado con los que tardaban menos de lo esperado</w:t>
+      </w:r>
+    </w:p>
+    <w:p>
+      <w:pPr>
+        <w:pStyle w:val="Heading3"/>
+      </w:pPr>
+      <w:bookmarkStart w:id="25" w:name="_Toc138623758"/>
+      <w:r>
+        <w:t xml:space="preserve">Tabla </w:t>
+      </w:r>
+      <w:proofErr w:type="spellStart"/>
+      <w:r>
+        <w:t>Hechos_</w:t>
+      </w:r>
+      <w:r>
+        <w:t>Mensajeria</w:t>
+      </w:r>
+      <w:bookmarkEnd w:id="25"/>
+      <w:proofErr w:type="spellEnd"/>
+    </w:p>
+    <w:p>
+      <w:r>
+        <w:t>Utiliza las dimensiones tiempo, día, rango horario, rango etario repartidor, localidad,</w:t>
+      </w:r>
+      <w:r>
+        <w:t xml:space="preserve"> tipo movilidad,</w:t>
+      </w:r>
+      <w:r>
+        <w:t xml:space="preserve"> tipo </w:t>
+      </w:r>
+      <w:r>
+        <w:t xml:space="preserve">paquete </w:t>
+      </w:r>
+      <w:r>
+        <w:t xml:space="preserve">y estado </w:t>
+      </w:r>
+      <w:r>
+        <w:t>envió</w:t>
+      </w:r>
+    </w:p>
+    <w:p>
+      <w:r>
+        <w:t xml:space="preserve">Para cada dimensión se guarda: la cantidad de </w:t>
+      </w:r>
+      <w:r>
+        <w:t>envíos</w:t>
+      </w:r>
+      <w:r>
+        <w:t xml:space="preserve">, el </w:t>
+      </w:r>
+      <w:r>
+        <w:t>promedio mensual del valor</w:t>
+      </w:r>
+      <w:r>
+        <w:t xml:space="preserve"> asegurado</w:t>
+      </w:r>
+      <w:r>
+        <w:t xml:space="preserve"> </w:t>
+      </w:r>
+      <w:r>
+        <w:t>y el desvío promedio en tiempo de entrega.</w:t>
+      </w:r>
+    </w:p>
+    <w:p>
+      <w:r>
+        <w:t xml:space="preserve">Para el </w:t>
+      </w:r>
+      <w:r>
+        <w:t>desvío</w:t>
+      </w:r>
+      <w:r>
+        <w:t xml:space="preserve"> de tiempo de entrega se tuvo la misma consideración que para el de los pedidos</w:t>
+      </w:r>
+    </w:p>
+    <w:p>
+      <w:pPr>
+        <w:pStyle w:val="Heading3"/>
+      </w:pPr>
+      <w:bookmarkStart w:id="26" w:name="_Toc138623759"/>
+      <w:r>
+        <w:t xml:space="preserve">Tabla </w:t>
+      </w:r>
+      <w:proofErr w:type="spellStart"/>
+      <w:r>
+        <w:t>Hechos_</w:t>
+      </w:r>
+      <w:r>
+        <w:t>Reclamos</w:t>
+      </w:r>
+      <w:bookmarkEnd w:id="26"/>
+      <w:proofErr w:type="spellEnd"/>
+    </w:p>
+    <w:p>
+      <w:r>
+        <w:t>Utiliza las dimensiones tiempo,</w:t>
+      </w:r>
+      <w:r>
+        <w:t xml:space="preserve"> local,</w:t>
+      </w:r>
+      <w:r>
+        <w:t xml:space="preserve"> día, rango horario, rango etario repartidor</w:t>
+      </w:r>
+      <w:r>
+        <w:t>, tipo reclamo y estado reclamo</w:t>
+      </w:r>
+    </w:p>
+    <w:p>
+      <w:r>
+        <w:t xml:space="preserve">Para cada dimensión se guarda: la cantidad de </w:t>
+      </w:r>
+      <w:r>
+        <w:t>reclamos</w:t>
+      </w:r>
+      <w:r>
+        <w:t xml:space="preserve">, el </w:t>
+      </w:r>
+      <w:r>
+        <w:t xml:space="preserve">tiempo promedio de </w:t>
+      </w:r>
+      <w:r>
+        <w:t>resolución</w:t>
+      </w:r>
+      <w:r>
+        <w:t xml:space="preserve"> </w:t>
+      </w:r>
+      <w:r>
+        <w:t xml:space="preserve">y el monto </w:t>
+      </w:r>
+      <w:r>
+        <w:t xml:space="preserve">total </w:t>
+      </w:r>
+      <w:r>
+        <w:t xml:space="preserve">generado en cupones </w:t>
+      </w:r>
+      <w:r>
+        <w:t>(será 0 en caso de que los reclamos no hayan generado cupones)</w:t>
+      </w:r>
+    </w:p>
+    <w:p>
+      <w:pPr>
+        <w:pStyle w:val="Heading2"/>
+      </w:pPr>
+      <w:bookmarkStart w:id="27" w:name="_Toc138623760"/>
+      <w:r>
+        <w:t>Vistas</w:t>
+      </w:r>
+      <w:bookmarkEnd w:id="27"/>
+    </w:p>
+    <w:p>
+      <w:r>
+        <w:t>A partir de estas tablas de hechos se generaron vistas que</w:t>
+      </w:r>
+      <w:r>
+        <w:t xml:space="preserve"> permiten obtener la información para los indicadores de negocio que se solicitaban</w:t>
+      </w:r>
+    </w:p>
+    <w:p>
+      <w:pPr>
+        <w:pStyle w:val="ListParagraph"/>
+        <w:numPr>
+          <w:ilvl w:val="0"/>
+          <w:numId w:val="5"/>
+        </w:numPr>
+      </w:pPr>
+      <w:proofErr w:type="spellStart"/>
+      <w:r>
+        <w:t>V_</w:t>
+      </w:r>
+      <w:r>
+        <w:t>BI_dia_y_rango_hora</w:t>
+      </w:r>
+      <w:r>
+        <w:t>r</w:t>
+      </w:r>
+      <w:r>
+        <w:t>io_con_mas_pedidos</w:t>
+      </w:r>
+      <w:proofErr w:type="spellEnd"/>
+    </w:p>
+    <w:p>
+      <w:pPr>
+        <w:pStyle w:val="ListParagraph"/>
+        <w:numPr>
+          <w:ilvl w:val="0"/>
+          <w:numId w:val="5"/>
+        </w:numPr>
+      </w:pPr>
+      <w:proofErr w:type="spellStart"/>
+      <w:r>
+        <w:t>v_BI_monto_total_no_cobrado_por_local</w:t>
+      </w:r>
+      <w:proofErr w:type="spellEnd"/>
+    </w:p>
+    <w:p>
+      <w:pPr>
+        <w:pStyle w:val="ListParagraph"/>
+        <w:numPr>
+          <w:ilvl w:val="0"/>
+          <w:numId w:val="5"/>
+        </w:numPr>
+      </w:pPr>
+      <w:proofErr w:type="spellStart"/>
+      <w:r>
+        <w:t>v_BI_desvio_promedio_tiempo_entrega</w:t>
+      </w:r>
+      <w:proofErr w:type="spellEnd"/>
+    </w:p>
+    <w:p>
+      <w:pPr>
+        <w:pStyle w:val="ListParagraph"/>
+        <w:numPr>
+          <w:ilvl w:val="0"/>
+          <w:numId w:val="5"/>
+        </w:numPr>
+      </w:pPr>
+      <w:proofErr w:type="spellStart"/>
+      <w:r>
+        <w:t>v_BI_monto_total_cupones_utilizados</w:t>
+      </w:r>
+      <w:proofErr w:type="spellEnd"/>
+    </w:p>
+    <w:p>
+      <w:pPr>
+        <w:pStyle w:val="ListParagraph"/>
+        <w:numPr>
+          <w:ilvl w:val="0"/>
+          <w:numId w:val="5"/>
+        </w:numPr>
+      </w:pPr>
+      <w:proofErr w:type="spellStart"/>
+      <w:r>
+        <w:t>v_BI_valor_promedio_mensual_envios</w:t>
+      </w:r>
+      <w:proofErr w:type="spellEnd"/>
+    </w:p>
+    <w:p>
+      <w:pPr>
+        <w:pStyle w:val="ListParagraph"/>
+        <w:numPr>
+          <w:ilvl w:val="0"/>
+          <w:numId w:val="5"/>
+        </w:numPr>
+      </w:pPr>
+      <w:proofErr w:type="spellStart"/>
+      <w:r>
+        <w:t>v_BI_calificacion_promedio_mensual_por_local</w:t>
+      </w:r>
+      <w:proofErr w:type="spellEnd"/>
+    </w:p>
+    <w:p>
+      <w:pPr>
+        <w:pStyle w:val="ListParagraph"/>
+        <w:numPr>
+          <w:ilvl w:val="0"/>
+          <w:numId w:val="5"/>
+        </w:numPr>
+      </w:pPr>
+      <w:proofErr w:type="spellStart"/>
+      <w:r>
+        <w:t>v_BI_porcentaje_de_entregas</w:t>
+      </w:r>
+      <w:proofErr w:type="spellEnd"/>
+    </w:p>
+    <w:p>
+      <w:pPr>
+        <w:pStyle w:val="ListParagraph"/>
+        <w:numPr>
+          <w:ilvl w:val="0"/>
+          <w:numId w:val="5"/>
+        </w:numPr>
+      </w:pPr>
+      <w:proofErr w:type="spellStart"/>
+      <w:r>
+        <w:t>v_BI_promedio_mensual_valor_asegurado</w:t>
+      </w:r>
+      <w:proofErr w:type="spellEnd"/>
+    </w:p>
+    <w:p>
+      <w:pPr>
+        <w:pStyle w:val="ListParagraph"/>
+        <w:numPr>
+          <w:ilvl w:val="0"/>
+          <w:numId w:val="5"/>
+        </w:numPr>
+      </w:pPr>
+      <w:proofErr w:type="spellStart"/>
+      <w:r>
+        <w:t>v_BI_reclamos_por_local</w:t>
+      </w:r>
+      <w:proofErr w:type="spellEnd"/>
+    </w:p>
+    <w:p>
+      <w:pPr>
+        <w:pStyle w:val="ListParagraph"/>
+        <w:numPr>
+          <w:ilvl w:val="0"/>
+          <w:numId w:val="5"/>
+        </w:numPr>
+      </w:pPr>
+      <w:proofErr w:type="spellStart"/>
+      <w:r>
+        <w:t>v_BI_tiempo_promedio_resolucion</w:t>
+      </w:r>
+      <w:proofErr w:type="spellEnd"/>
+    </w:p>
+    <w:p>
+      <w:pPr>
+        <w:pStyle w:val="ListParagraph"/>
+        <w:numPr>
+          <w:ilvl w:val="0"/>
+          <w:numId w:val="5"/>
+        </w:numPr>
+      </w:pPr>
+      <w:proofErr w:type="spellStart"/>
+      <w:r>
+        <w:t>v_BI_monto_mesual_cupones_reclamos</w:t>
+      </w:r>
+      <w:proofErr w:type="spellEnd"/>
+    </w:p>
     <w:sectPr>
-      <w:footerReference w:type="default" r:id="rId8"/>
+      <w:footerReference w:type="default" r:id="rId10"/>
       <w:pgSz w:w="11906" w:h="16838"/>
       <w:pgMar w:top="1417" w:right="1701" w:bottom="1417" w:left="1701" w:header="708" w:footer="708" w:gutter="0"/>
       <w:pgNumType w:start="0"/>
@@ -3035,7 +4451,7 @@
 </file>
 
 <file path=word/endnotes.xml><?xml version="1.0" encoding="utf-8"?>
-<w:endnotes xmlns:wpc="http://schemas.microsoft.com/office/word/2010/wordprocessingCanvas" xmlns:cx="http://schemas.microsoft.com/office/drawing/2014/chartex" xmlns:cx1="http://schemas.microsoft.com/office/drawing/2015/9/8/chartex" xmlns:cx2="http://schemas.microsoft.com/office/drawing/2015/10/21/chartex" xmlns:cx3="http://schemas.microsoft.com/office/drawing/2016/5/9/chartex" xmlns:cx4="http://schemas.microsoft.com/office/drawing/2016/5/10/chartex" xmlns:cx5="http://schemas.microsoft.com/office/drawing/2016/5/11/chartex" xmlns:cx6="http://schemas.microsoft.com/office/drawing/2016/5/12/chartex" xmlns:cx7="http://schemas.microsoft.com/office/drawing/2016/5/13/chartex" xmlns:cx8="http://schemas.microsoft.com/office/drawing/2016/5/14/chartex" xmlns:mc="http://schemas.openxmlformats.org/markup-compatibility/2006" xmlns:aink="http://schemas.microsoft.com/office/drawing/2016/ink" xmlns:am3d="http://schemas.microsoft.com/office/drawing/2017/model3d" xmlns:o="urn:schemas-microsoft-com:office:office" xmlns:oel="http://schemas.microsoft.com/office/2019/extlst" xmlns:r="http://schemas.openxmlformats.org/officeDocument/2006/relationships" xmlns:m="http://schemas.openxmlformats.org/officeDocument/2006/math" xmlns:v="urn:schemas-microsoft-com:vml" xmlns:wp14="http://schemas.microsoft.com/office/word/2010/wordprocessingDrawing" xmlns:wp="http://schemas.openxmlformats.org/drawingml/2006/wordprocessingDrawing" xmlns:w10="urn:schemas-microsoft-com:office:word" xmlns:w="http://schemas.openxmlformats.org/wordprocessingml/2006/main" xmlns:w14="http://schemas.microsoft.com/office/word/2010/wordml" xmlns:w15="http://schemas.microsoft.com/office/word/2012/wordml" xmlns:w16cex="http://schemas.microsoft.com/office/word/2018/wordml/cex" xmlns:w16cid="http://schemas.microsoft.com/office/word/2016/wordml/cid" xmlns:w16="http://schemas.microsoft.com/office/word/2018/wordml" xmlns:w16du="http://schemas.microsoft.com/office/word/2023/wordml/word16du" xmlns:w16sdtdh="http://schemas.microsoft.com/office/word/2020/wordml/sdtdatahash" xmlns:w16se="http://schemas.microsoft.com/office/word/2015/wordml/symex" xmlns:wpg="http://schemas.microsoft.com/office/word/2010/wordprocessingGroup" xmlns:wpi="http://schemas.microsoft.com/office/word/2010/wordprocessingInk" xmlns:wne="http://schemas.microsoft.com/office/word/2006/wordml" xmlns:wps="http://schemas.microsoft.com/office/word/2010/wordprocessingShape" mc:Ignorable="w14 w15 w16se w16cid w16 w16cex w16sdtdh wp14">
+<w:endnotes xmlns:wpc="http://schemas.microsoft.com/office/word/2010/wordprocessingCanvas" xmlns:cx="http://schemas.microsoft.com/office/drawing/2014/chartex" xmlns:cx1="http://schemas.microsoft.com/office/drawing/2015/9/8/chartex" xmlns:cx2="http://schemas.microsoft.com/office/drawing/2015/10/21/chartex" xmlns:cx3="http://schemas.microsoft.com/office/drawing/2016/5/9/chartex" xmlns:cx4="http://schemas.microsoft.com/office/drawing/2016/5/10/chartex" xmlns:cx5="http://schemas.microsoft.com/office/drawing/2016/5/11/chartex" xmlns:cx6="http://schemas.microsoft.com/office/drawing/2016/5/12/chartex" xmlns:cx7="http://schemas.microsoft.com/office/drawing/2016/5/13/chartex" xmlns:cx8="http://schemas.microsoft.com/office/drawing/2016/5/14/chartex" xmlns:mc="http://schemas.openxmlformats.org/markup-compatibility/2006" xmlns:aink="http://schemas.microsoft.com/office/drawing/2016/ink" xmlns:am3d="http://schemas.microsoft.com/office/drawing/2017/model3d" xmlns:o="urn:schemas-microsoft-com:office:office" xmlns:oel="http://schemas.microsoft.com/office/2019/extlst" xmlns:r="http://schemas.openxmlformats.org/officeDocument/2006/relationships" xmlns:m="http://schemas.openxmlformats.org/officeDocument/2006/math" xmlns:v="urn:schemas-microsoft-com:vml" xmlns:wp14="http://schemas.microsoft.com/office/word/2010/wordprocessingDrawing" xmlns:wp="http://schemas.openxmlformats.org/drawingml/2006/wordprocessingDrawing" xmlns:w10="urn:schemas-microsoft-com:office:word" xmlns:w="http://schemas.openxmlformats.org/wordprocessingml/2006/main" xmlns:w14="http://schemas.microsoft.com/office/word/2010/wordml" xmlns:w15="http://schemas.microsoft.com/office/word/2012/wordml" xmlns:w16cex="http://schemas.microsoft.com/office/word/2018/wordml/cex" xmlns:w16cid="http://schemas.microsoft.com/office/word/2016/wordml/cid" xmlns:w16="http://schemas.microsoft.com/office/word/2018/wordml" xmlns:w16sdtdh="http://schemas.microsoft.com/office/word/2020/wordml/sdtdatahash" xmlns:w16se="http://schemas.microsoft.com/office/word/2015/wordml/symex" xmlns:wpg="http://schemas.microsoft.com/office/word/2010/wordprocessingGroup" xmlns:wpi="http://schemas.microsoft.com/office/word/2010/wordprocessingInk" xmlns:wne="http://schemas.microsoft.com/office/word/2006/wordml" xmlns:wps="http://schemas.microsoft.com/office/word/2010/wordprocessingShape" mc:Ignorable="w14 w15 w16se w16cid w16 w16cex w16sdtdh wp14">
   <w:endnote w:type="separator" w:id="-1">
     <w:p>
       <w:pPr>
@@ -3060,7 +4476,7 @@
 </file>
 
 <file path=word/footer1.xml><?xml version="1.0" encoding="utf-8"?>
-<w:ftr xmlns:wpc="http://schemas.microsoft.com/office/word/2010/wordprocessingCanvas" xmlns:cx="http://schemas.microsoft.com/office/drawing/2014/chartex" xmlns:cx1="http://schemas.microsoft.com/office/drawing/2015/9/8/chartex" xmlns:cx2="http://schemas.microsoft.com/office/drawing/2015/10/21/chartex" xmlns:cx3="http://schemas.microsoft.com/office/drawing/2016/5/9/chartex" xmlns:cx4="http://schemas.microsoft.com/office/drawing/2016/5/10/chartex" xmlns:cx5="http://schemas.microsoft.com/office/drawing/2016/5/11/chartex" xmlns:cx6="http://schemas.microsoft.com/office/drawing/2016/5/12/chartex" xmlns:cx7="http://schemas.microsoft.com/office/drawing/2016/5/13/chartex" xmlns:cx8="http://schemas.microsoft.com/office/drawing/2016/5/14/chartex" xmlns:mc="http://schemas.openxmlformats.org/markup-compatibility/2006" xmlns:aink="http://schemas.microsoft.com/office/drawing/2016/ink" xmlns:am3d="http://schemas.microsoft.com/office/drawing/2017/model3d" xmlns:o="urn:schemas-microsoft-com:office:office" xmlns:oel="http://schemas.microsoft.com/office/2019/extlst" xmlns:r="http://schemas.openxmlformats.org/officeDocument/2006/relationships" xmlns:m="http://schemas.openxmlformats.org/officeDocument/2006/math" xmlns:v="urn:schemas-microsoft-com:vml" xmlns:wp14="http://schemas.microsoft.com/office/word/2010/wordprocessingDrawing" xmlns:wp="http://schemas.openxmlformats.org/drawingml/2006/wordprocessingDrawing" xmlns:w10="urn:schemas-microsoft-com:office:word" xmlns:w="http://schemas.openxmlformats.org/wordprocessingml/2006/main" xmlns:w14="http://schemas.microsoft.com/office/word/2010/wordml" xmlns:w15="http://schemas.microsoft.com/office/word/2012/wordml" xmlns:w16cex="http://schemas.microsoft.com/office/word/2018/wordml/cex" xmlns:w16cid="http://schemas.microsoft.com/office/word/2016/wordml/cid" xmlns:w16="http://schemas.microsoft.com/office/word/2018/wordml" xmlns:w16du="http://schemas.microsoft.com/office/word/2023/wordml/word16du" xmlns:w16sdtdh="http://schemas.microsoft.com/office/word/2020/wordml/sdtdatahash" xmlns:w16se="http://schemas.microsoft.com/office/word/2015/wordml/symex" xmlns:wpg="http://schemas.microsoft.com/office/word/2010/wordprocessingGroup" xmlns:wpi="http://schemas.microsoft.com/office/word/2010/wordprocessingInk" xmlns:wne="http://schemas.microsoft.com/office/word/2006/wordml" xmlns:wps="http://schemas.microsoft.com/office/word/2010/wordprocessingShape" mc:Ignorable="w14 w15 w16se w16cid w16 w16cex w16sdtdh wp14">
+<w:ftr xmlns:wpc="http://schemas.microsoft.com/office/word/2010/wordprocessingCanvas" xmlns:cx="http://schemas.microsoft.com/office/drawing/2014/chartex" xmlns:cx1="http://schemas.microsoft.com/office/drawing/2015/9/8/chartex" xmlns:cx2="http://schemas.microsoft.com/office/drawing/2015/10/21/chartex" xmlns:cx3="http://schemas.microsoft.com/office/drawing/2016/5/9/chartex" xmlns:cx4="http://schemas.microsoft.com/office/drawing/2016/5/10/chartex" xmlns:cx5="http://schemas.microsoft.com/office/drawing/2016/5/11/chartex" xmlns:cx6="http://schemas.microsoft.com/office/drawing/2016/5/12/chartex" xmlns:cx7="http://schemas.microsoft.com/office/drawing/2016/5/13/chartex" xmlns:cx8="http://schemas.microsoft.com/office/drawing/2016/5/14/chartex" xmlns:mc="http://schemas.openxmlformats.org/markup-compatibility/2006" xmlns:aink="http://schemas.microsoft.com/office/drawing/2016/ink" xmlns:am3d="http://schemas.microsoft.com/office/drawing/2017/model3d" xmlns:o="urn:schemas-microsoft-com:office:office" xmlns:oel="http://schemas.microsoft.com/office/2019/extlst" xmlns:r="http://schemas.openxmlformats.org/officeDocument/2006/relationships" xmlns:m="http://schemas.openxmlformats.org/officeDocument/2006/math" xmlns:v="urn:schemas-microsoft-com:vml" xmlns:wp14="http://schemas.microsoft.com/office/word/2010/wordprocessingDrawing" xmlns:wp="http://schemas.openxmlformats.org/drawingml/2006/wordprocessingDrawing" xmlns:w10="urn:schemas-microsoft-com:office:word" xmlns:w="http://schemas.openxmlformats.org/wordprocessingml/2006/main" xmlns:w14="http://schemas.microsoft.com/office/word/2010/wordml" xmlns:w15="http://schemas.microsoft.com/office/word/2012/wordml" xmlns:w16cex="http://schemas.microsoft.com/office/word/2018/wordml/cex" xmlns:w16cid="http://schemas.microsoft.com/office/word/2016/wordml/cid" xmlns:w16="http://schemas.microsoft.com/office/word/2018/wordml" xmlns:w16sdtdh="http://schemas.microsoft.com/office/word/2020/wordml/sdtdatahash" xmlns:w16se="http://schemas.microsoft.com/office/word/2015/wordml/symex" xmlns:wpg="http://schemas.microsoft.com/office/word/2010/wordprocessingGroup" xmlns:wpi="http://schemas.microsoft.com/office/word/2010/wordprocessingInk" xmlns:wne="http://schemas.microsoft.com/office/word/2006/wordml" xmlns:wps="http://schemas.microsoft.com/office/word/2010/wordprocessingShape" mc:Ignorable="w14 w15 w16se w16cid w16 w16cex w16sdtdh wp14">
   <w:sdt>
     <w:sdtPr>
       <w:id w:val="1340816948"/>
@@ -3113,7 +4529,7 @@
 </file>
 
 <file path=word/footnotes.xml><?xml version="1.0" encoding="utf-8"?>
-<w:footnotes xmlns:wpc="http://schemas.microsoft.com/office/word/2010/wordprocessingCanvas" xmlns:cx="http://schemas.microsoft.com/office/drawing/2014/chartex" xmlns:cx1="http://schemas.microsoft.com/office/drawing/2015/9/8/chartex" xmlns:cx2="http://schemas.microsoft.com/office/drawing/2015/10/21/chartex" xmlns:cx3="http://schemas.microsoft.com/office/drawing/2016/5/9/chartex" xmlns:cx4="http://schemas.microsoft.com/office/drawing/2016/5/10/chartex" xmlns:cx5="http://schemas.microsoft.com/office/drawing/2016/5/11/chartex" xmlns:cx6="http://schemas.microsoft.com/office/drawing/2016/5/12/chartex" xmlns:cx7="http://schemas.microsoft.com/office/drawing/2016/5/13/chartex" xmlns:cx8="http://schemas.microsoft.com/office/drawing/2016/5/14/chartex" xmlns:mc="http://schemas.openxmlformats.org/markup-compatibility/2006" xmlns:aink="http://schemas.microsoft.com/office/drawing/2016/ink" xmlns:am3d="http://schemas.microsoft.com/office/drawing/2017/model3d" xmlns:o="urn:schemas-microsoft-com:office:office" xmlns:oel="http://schemas.microsoft.com/office/2019/extlst" xmlns:r="http://schemas.openxmlformats.org/officeDocument/2006/relationships" xmlns:m="http://schemas.openxmlformats.org/officeDocument/2006/math" xmlns:v="urn:schemas-microsoft-com:vml" xmlns:wp14="http://schemas.microsoft.com/office/word/2010/wordprocessingDrawing" xmlns:wp="http://schemas.openxmlformats.org/drawingml/2006/wordprocessingDrawing" xmlns:w10="urn:schemas-microsoft-com:office:word" xmlns:w="http://schemas.openxmlformats.org/wordprocessingml/2006/main" xmlns:w14="http://schemas.microsoft.com/office/word/2010/wordml" xmlns:w15="http://schemas.microsoft.com/office/word/2012/wordml" xmlns:w16cex="http://schemas.microsoft.com/office/word/2018/wordml/cex" xmlns:w16cid="http://schemas.microsoft.com/office/word/2016/wordml/cid" xmlns:w16="http://schemas.microsoft.com/office/word/2018/wordml" xmlns:w16du="http://schemas.microsoft.com/office/word/2023/wordml/word16du" xmlns:w16sdtdh="http://schemas.microsoft.com/office/word/2020/wordml/sdtdatahash" xmlns:w16se="http://schemas.microsoft.com/office/word/2015/wordml/symex" xmlns:wpg="http://schemas.microsoft.com/office/word/2010/wordprocessingGroup" xmlns:wpi="http://schemas.microsoft.com/office/word/2010/wordprocessingInk" xmlns:wne="http://schemas.microsoft.com/office/word/2006/wordml" xmlns:wps="http://schemas.microsoft.com/office/word/2010/wordprocessingShape" mc:Ignorable="w14 w15 w16se w16cid w16 w16cex w16sdtdh wp14">
+<w:footnotes xmlns:wpc="http://schemas.microsoft.com/office/word/2010/wordprocessingCanvas" xmlns:cx="http://schemas.microsoft.com/office/drawing/2014/chartex" xmlns:cx1="http://schemas.microsoft.com/office/drawing/2015/9/8/chartex" xmlns:cx2="http://schemas.microsoft.com/office/drawing/2015/10/21/chartex" xmlns:cx3="http://schemas.microsoft.com/office/drawing/2016/5/9/chartex" xmlns:cx4="http://schemas.microsoft.com/office/drawing/2016/5/10/chartex" xmlns:cx5="http://schemas.microsoft.com/office/drawing/2016/5/11/chartex" xmlns:cx6="http://schemas.microsoft.com/office/drawing/2016/5/12/chartex" xmlns:cx7="http://schemas.microsoft.com/office/drawing/2016/5/13/chartex" xmlns:cx8="http://schemas.microsoft.com/office/drawing/2016/5/14/chartex" xmlns:mc="http://schemas.openxmlformats.org/markup-compatibility/2006" xmlns:aink="http://schemas.microsoft.com/office/drawing/2016/ink" xmlns:am3d="http://schemas.microsoft.com/office/drawing/2017/model3d" xmlns:o="urn:schemas-microsoft-com:office:office" xmlns:oel="http://schemas.microsoft.com/office/2019/extlst" xmlns:r="http://schemas.openxmlformats.org/officeDocument/2006/relationships" xmlns:m="http://schemas.openxmlformats.org/officeDocument/2006/math" xmlns:v="urn:schemas-microsoft-com:vml" xmlns:wp14="http://schemas.microsoft.com/office/word/2010/wordprocessingDrawing" xmlns:wp="http://schemas.openxmlformats.org/drawingml/2006/wordprocessingDrawing" xmlns:w10="urn:schemas-microsoft-com:office:word" xmlns:w="http://schemas.openxmlformats.org/wordprocessingml/2006/main" xmlns:w14="http://schemas.microsoft.com/office/word/2010/wordml" xmlns:w15="http://schemas.microsoft.com/office/word/2012/wordml" xmlns:w16cex="http://schemas.microsoft.com/office/word/2018/wordml/cex" xmlns:w16cid="http://schemas.microsoft.com/office/word/2016/wordml/cid" xmlns:w16="http://schemas.microsoft.com/office/word/2018/wordml" xmlns:w16sdtdh="http://schemas.microsoft.com/office/word/2020/wordml/sdtdatahash" xmlns:w16se="http://schemas.microsoft.com/office/word/2015/wordml/symex" xmlns:wpg="http://schemas.microsoft.com/office/word/2010/wordprocessingGroup" xmlns:wpi="http://schemas.microsoft.com/office/word/2010/wordprocessingInk" xmlns:wne="http://schemas.microsoft.com/office/word/2006/wordml" xmlns:wps="http://schemas.microsoft.com/office/word/2010/wordprocessingShape" mc:Ignorable="w14 w15 w16se w16cid w16 w16cex w16sdtdh wp14">
   <w:footnote w:type="separator" w:id="-1">
     <w:p>
       <w:pPr>
@@ -3135,6 +4551,591 @@
     </w:p>
   </w:footnote>
 </w:footnotes>
+</file>
+
+<file path=word/numbering.xml><?xml version="1.0" encoding="utf-8"?>
+<w:numbering xmlns:wpc="http://schemas.microsoft.com/office/word/2010/wordprocessingCanvas" xmlns:cx="http://schemas.microsoft.com/office/drawing/2014/chartex" xmlns:cx1="http://schemas.microsoft.com/office/drawing/2015/9/8/chartex" xmlns:cx2="http://schemas.microsoft.com/office/drawing/2015/10/21/chartex" xmlns:cx3="http://schemas.microsoft.com/office/drawing/2016/5/9/chartex" xmlns:cx4="http://schemas.microsoft.com/office/drawing/2016/5/10/chartex" xmlns:cx5="http://schemas.microsoft.com/office/drawing/2016/5/11/chartex" xmlns:cx6="http://schemas.microsoft.com/office/drawing/2016/5/12/chartex" xmlns:cx7="http://schemas.microsoft.com/office/drawing/2016/5/13/chartex" xmlns:cx8="http://schemas.microsoft.com/office/drawing/2016/5/14/chartex" xmlns:mc="http://schemas.openxmlformats.org/markup-compatibility/2006" xmlns:aink="http://schemas.microsoft.com/office/drawing/2016/ink" xmlns:am3d="http://schemas.microsoft.com/office/drawing/2017/model3d" xmlns:o="urn:schemas-microsoft-com:office:office" xmlns:oel="http://schemas.microsoft.com/office/2019/extlst" xmlns:r="http://schemas.openxmlformats.org/officeDocument/2006/relationships" xmlns:m="http://schemas.openxmlformats.org/officeDocument/2006/math" xmlns:v="urn:schemas-microsoft-com:vml" xmlns:wp14="http://schemas.microsoft.com/office/word/2010/wordprocessingDrawing" xmlns:wp="http://schemas.openxmlformats.org/drawingml/2006/wordprocessingDrawing" xmlns:w10="urn:schemas-microsoft-com:office:word" xmlns:w="http://schemas.openxmlformats.org/wordprocessingml/2006/main" xmlns:w14="http://schemas.microsoft.com/office/word/2010/wordml" xmlns:w15="http://schemas.microsoft.com/office/word/2012/wordml" xmlns:w16cex="http://schemas.microsoft.com/office/word/2018/wordml/cex" xmlns:w16cid="http://schemas.microsoft.com/office/word/2016/wordml/cid" xmlns:w16="http://schemas.microsoft.com/office/word/2018/wordml" xmlns:w16sdtdh="http://schemas.microsoft.com/office/word/2020/wordml/sdtdatahash" xmlns:w16se="http://schemas.microsoft.com/office/word/2015/wordml/symex" xmlns:wpg="http://schemas.microsoft.com/office/word/2010/wordprocessingGroup" xmlns:wpi="http://schemas.microsoft.com/office/word/2010/wordprocessingInk" xmlns:wne="http://schemas.microsoft.com/office/word/2006/wordml" xmlns:wps="http://schemas.microsoft.com/office/word/2010/wordprocessingShape" mc:Ignorable="w14 w15 w16se w16cid w16 w16cex w16sdtdh wp14">
+  <w:abstractNum w:abstractNumId="0" w15:restartNumberingAfterBreak="0">
+    <w:nsid w:val="053F6D45"/>
+    <w:multiLevelType w:val="hybridMultilevel"/>
+    <w:tmpl w:val="649E6E34"/>
+    <w:lvl w:ilvl="0" w:tplc="2C0A0001">
+      <w:start w:val="1"/>
+      <w:numFmt w:val="bullet"/>
+      <w:lvlText w:val=""/>
+      <w:lvlJc w:val="left"/>
+      <w:pPr>
+        <w:ind w:left="766" w:hanging="360"/>
+      </w:pPr>
+      <w:rPr>
+        <w:rFonts w:ascii="Symbol" w:hAnsi="Symbol" w:hint="default"/>
+      </w:rPr>
+    </w:lvl>
+    <w:lvl w:ilvl="1" w:tplc="2C0A0003" w:tentative="1">
+      <w:start w:val="1"/>
+      <w:numFmt w:val="bullet"/>
+      <w:lvlText w:val="o"/>
+      <w:lvlJc w:val="left"/>
+      <w:pPr>
+        <w:ind w:left="1486" w:hanging="360"/>
+      </w:pPr>
+      <w:rPr>
+        <w:rFonts w:ascii="Courier New" w:hAnsi="Courier New" w:cs="Courier New" w:hint="default"/>
+      </w:rPr>
+    </w:lvl>
+    <w:lvl w:ilvl="2" w:tplc="2C0A0005" w:tentative="1">
+      <w:start w:val="1"/>
+      <w:numFmt w:val="bullet"/>
+      <w:lvlText w:val=""/>
+      <w:lvlJc w:val="left"/>
+      <w:pPr>
+        <w:ind w:left="2206" w:hanging="360"/>
+      </w:pPr>
+      <w:rPr>
+        <w:rFonts w:ascii="Wingdings" w:hAnsi="Wingdings" w:hint="default"/>
+      </w:rPr>
+    </w:lvl>
+    <w:lvl w:ilvl="3" w:tplc="2C0A0001" w:tentative="1">
+      <w:start w:val="1"/>
+      <w:numFmt w:val="bullet"/>
+      <w:lvlText w:val=""/>
+      <w:lvlJc w:val="left"/>
+      <w:pPr>
+        <w:ind w:left="2926" w:hanging="360"/>
+      </w:pPr>
+      <w:rPr>
+        <w:rFonts w:ascii="Symbol" w:hAnsi="Symbol" w:hint="default"/>
+      </w:rPr>
+    </w:lvl>
+    <w:lvl w:ilvl="4" w:tplc="2C0A0003" w:tentative="1">
+      <w:start w:val="1"/>
+      <w:numFmt w:val="bullet"/>
+      <w:lvlText w:val="o"/>
+      <w:lvlJc w:val="left"/>
+      <w:pPr>
+        <w:ind w:left="3646" w:hanging="360"/>
+      </w:pPr>
+      <w:rPr>
+        <w:rFonts w:ascii="Courier New" w:hAnsi="Courier New" w:cs="Courier New" w:hint="default"/>
+      </w:rPr>
+    </w:lvl>
+    <w:lvl w:ilvl="5" w:tplc="2C0A0005" w:tentative="1">
+      <w:start w:val="1"/>
+      <w:numFmt w:val="bullet"/>
+      <w:lvlText w:val=""/>
+      <w:lvlJc w:val="left"/>
+      <w:pPr>
+        <w:ind w:left="4366" w:hanging="360"/>
+      </w:pPr>
+      <w:rPr>
+        <w:rFonts w:ascii="Wingdings" w:hAnsi="Wingdings" w:hint="default"/>
+      </w:rPr>
+    </w:lvl>
+    <w:lvl w:ilvl="6" w:tplc="2C0A0001" w:tentative="1">
+      <w:start w:val="1"/>
+      <w:numFmt w:val="bullet"/>
+      <w:lvlText w:val=""/>
+      <w:lvlJc w:val="left"/>
+      <w:pPr>
+        <w:ind w:left="5086" w:hanging="360"/>
+      </w:pPr>
+      <w:rPr>
+        <w:rFonts w:ascii="Symbol" w:hAnsi="Symbol" w:hint="default"/>
+      </w:rPr>
+    </w:lvl>
+    <w:lvl w:ilvl="7" w:tplc="2C0A0003" w:tentative="1">
+      <w:start w:val="1"/>
+      <w:numFmt w:val="bullet"/>
+      <w:lvlText w:val="o"/>
+      <w:lvlJc w:val="left"/>
+      <w:pPr>
+        <w:ind w:left="5806" w:hanging="360"/>
+      </w:pPr>
+      <w:rPr>
+        <w:rFonts w:ascii="Courier New" w:hAnsi="Courier New" w:cs="Courier New" w:hint="default"/>
+      </w:rPr>
+    </w:lvl>
+    <w:lvl w:ilvl="8" w:tplc="2C0A0005" w:tentative="1">
+      <w:start w:val="1"/>
+      <w:numFmt w:val="bullet"/>
+      <w:lvlText w:val=""/>
+      <w:lvlJc w:val="left"/>
+      <w:pPr>
+        <w:ind w:left="6526" w:hanging="360"/>
+      </w:pPr>
+      <w:rPr>
+        <w:rFonts w:ascii="Wingdings" w:hAnsi="Wingdings" w:hint="default"/>
+      </w:rPr>
+    </w:lvl>
+  </w:abstractNum>
+  <w:abstractNum w:abstractNumId="1" w15:restartNumberingAfterBreak="0">
+    <w:nsid w:val="26360C93"/>
+    <w:multiLevelType w:val="hybridMultilevel"/>
+    <w:tmpl w:val="0E24FF26"/>
+    <w:lvl w:ilvl="0" w:tplc="2C0A0001">
+      <w:start w:val="1"/>
+      <w:numFmt w:val="bullet"/>
+      <w:lvlText w:val=""/>
+      <w:lvlJc w:val="left"/>
+      <w:pPr>
+        <w:ind w:left="720" w:hanging="360"/>
+      </w:pPr>
+      <w:rPr>
+        <w:rFonts w:ascii="Symbol" w:hAnsi="Symbol" w:hint="default"/>
+      </w:rPr>
+    </w:lvl>
+    <w:lvl w:ilvl="1" w:tplc="2C0A0003" w:tentative="1">
+      <w:start w:val="1"/>
+      <w:numFmt w:val="bullet"/>
+      <w:lvlText w:val="o"/>
+      <w:lvlJc w:val="left"/>
+      <w:pPr>
+        <w:ind w:left="1440" w:hanging="360"/>
+      </w:pPr>
+      <w:rPr>
+        <w:rFonts w:ascii="Courier New" w:hAnsi="Courier New" w:cs="Courier New" w:hint="default"/>
+      </w:rPr>
+    </w:lvl>
+    <w:lvl w:ilvl="2" w:tplc="2C0A0005" w:tentative="1">
+      <w:start w:val="1"/>
+      <w:numFmt w:val="bullet"/>
+      <w:lvlText w:val=""/>
+      <w:lvlJc w:val="left"/>
+      <w:pPr>
+        <w:ind w:left="2160" w:hanging="360"/>
+      </w:pPr>
+      <w:rPr>
+        <w:rFonts w:ascii="Wingdings" w:hAnsi="Wingdings" w:hint="default"/>
+      </w:rPr>
+    </w:lvl>
+    <w:lvl w:ilvl="3" w:tplc="2C0A0001" w:tentative="1">
+      <w:start w:val="1"/>
+      <w:numFmt w:val="bullet"/>
+      <w:lvlText w:val=""/>
+      <w:lvlJc w:val="left"/>
+      <w:pPr>
+        <w:ind w:left="2880" w:hanging="360"/>
+      </w:pPr>
+      <w:rPr>
+        <w:rFonts w:ascii="Symbol" w:hAnsi="Symbol" w:hint="default"/>
+      </w:rPr>
+    </w:lvl>
+    <w:lvl w:ilvl="4" w:tplc="2C0A0003" w:tentative="1">
+      <w:start w:val="1"/>
+      <w:numFmt w:val="bullet"/>
+      <w:lvlText w:val="o"/>
+      <w:lvlJc w:val="left"/>
+      <w:pPr>
+        <w:ind w:left="3600" w:hanging="360"/>
+      </w:pPr>
+      <w:rPr>
+        <w:rFonts w:ascii="Courier New" w:hAnsi="Courier New" w:cs="Courier New" w:hint="default"/>
+      </w:rPr>
+    </w:lvl>
+    <w:lvl w:ilvl="5" w:tplc="2C0A0005" w:tentative="1">
+      <w:start w:val="1"/>
+      <w:numFmt w:val="bullet"/>
+      <w:lvlText w:val=""/>
+      <w:lvlJc w:val="left"/>
+      <w:pPr>
+        <w:ind w:left="4320" w:hanging="360"/>
+      </w:pPr>
+      <w:rPr>
+        <w:rFonts w:ascii="Wingdings" w:hAnsi="Wingdings" w:hint="default"/>
+      </w:rPr>
+    </w:lvl>
+    <w:lvl w:ilvl="6" w:tplc="2C0A0001" w:tentative="1">
+      <w:start w:val="1"/>
+      <w:numFmt w:val="bullet"/>
+      <w:lvlText w:val=""/>
+      <w:lvlJc w:val="left"/>
+      <w:pPr>
+        <w:ind w:left="5040" w:hanging="360"/>
+      </w:pPr>
+      <w:rPr>
+        <w:rFonts w:ascii="Symbol" w:hAnsi="Symbol" w:hint="default"/>
+      </w:rPr>
+    </w:lvl>
+    <w:lvl w:ilvl="7" w:tplc="2C0A0003" w:tentative="1">
+      <w:start w:val="1"/>
+      <w:numFmt w:val="bullet"/>
+      <w:lvlText w:val="o"/>
+      <w:lvlJc w:val="left"/>
+      <w:pPr>
+        <w:ind w:left="5760" w:hanging="360"/>
+      </w:pPr>
+      <w:rPr>
+        <w:rFonts w:ascii="Courier New" w:hAnsi="Courier New" w:cs="Courier New" w:hint="default"/>
+      </w:rPr>
+    </w:lvl>
+    <w:lvl w:ilvl="8" w:tplc="2C0A0005" w:tentative="1">
+      <w:start w:val="1"/>
+      <w:numFmt w:val="bullet"/>
+      <w:lvlText w:val=""/>
+      <w:lvlJc w:val="left"/>
+      <w:pPr>
+        <w:ind w:left="6480" w:hanging="360"/>
+      </w:pPr>
+      <w:rPr>
+        <w:rFonts w:ascii="Wingdings" w:hAnsi="Wingdings" w:hint="default"/>
+      </w:rPr>
+    </w:lvl>
+  </w:abstractNum>
+  <w:abstractNum w:abstractNumId="2" w15:restartNumberingAfterBreak="0">
+    <w:nsid w:val="48FE0689"/>
+    <w:multiLevelType w:val="hybridMultilevel"/>
+    <w:tmpl w:val="CEAE964C"/>
+    <w:lvl w:ilvl="0" w:tplc="2C0A0001">
+      <w:start w:val="1"/>
+      <w:numFmt w:val="bullet"/>
+      <w:lvlText w:val=""/>
+      <w:lvlJc w:val="left"/>
+      <w:pPr>
+        <w:ind w:left="720" w:hanging="360"/>
+      </w:pPr>
+      <w:rPr>
+        <w:rFonts w:ascii="Symbol" w:hAnsi="Symbol" w:hint="default"/>
+      </w:rPr>
+    </w:lvl>
+    <w:lvl w:ilvl="1" w:tplc="2C0A0003" w:tentative="1">
+      <w:start w:val="1"/>
+      <w:numFmt w:val="bullet"/>
+      <w:lvlText w:val="o"/>
+      <w:lvlJc w:val="left"/>
+      <w:pPr>
+        <w:ind w:left="1440" w:hanging="360"/>
+      </w:pPr>
+      <w:rPr>
+        <w:rFonts w:ascii="Courier New" w:hAnsi="Courier New" w:cs="Courier New" w:hint="default"/>
+      </w:rPr>
+    </w:lvl>
+    <w:lvl w:ilvl="2" w:tplc="2C0A0005" w:tentative="1">
+      <w:start w:val="1"/>
+      <w:numFmt w:val="bullet"/>
+      <w:lvlText w:val=""/>
+      <w:lvlJc w:val="left"/>
+      <w:pPr>
+        <w:ind w:left="2160" w:hanging="360"/>
+      </w:pPr>
+      <w:rPr>
+        <w:rFonts w:ascii="Wingdings" w:hAnsi="Wingdings" w:hint="default"/>
+      </w:rPr>
+    </w:lvl>
+    <w:lvl w:ilvl="3" w:tplc="2C0A0001" w:tentative="1">
+      <w:start w:val="1"/>
+      <w:numFmt w:val="bullet"/>
+      <w:lvlText w:val=""/>
+      <w:lvlJc w:val="left"/>
+      <w:pPr>
+        <w:ind w:left="2880" w:hanging="360"/>
+      </w:pPr>
+      <w:rPr>
+        <w:rFonts w:ascii="Symbol" w:hAnsi="Symbol" w:hint="default"/>
+      </w:rPr>
+    </w:lvl>
+    <w:lvl w:ilvl="4" w:tplc="2C0A0003" w:tentative="1">
+      <w:start w:val="1"/>
+      <w:numFmt w:val="bullet"/>
+      <w:lvlText w:val="o"/>
+      <w:lvlJc w:val="left"/>
+      <w:pPr>
+        <w:ind w:left="3600" w:hanging="360"/>
+      </w:pPr>
+      <w:rPr>
+        <w:rFonts w:ascii="Courier New" w:hAnsi="Courier New" w:cs="Courier New" w:hint="default"/>
+      </w:rPr>
+    </w:lvl>
+    <w:lvl w:ilvl="5" w:tplc="2C0A0005" w:tentative="1">
+      <w:start w:val="1"/>
+      <w:numFmt w:val="bullet"/>
+      <w:lvlText w:val=""/>
+      <w:lvlJc w:val="left"/>
+      <w:pPr>
+        <w:ind w:left="4320" w:hanging="360"/>
+      </w:pPr>
+      <w:rPr>
+        <w:rFonts w:ascii="Wingdings" w:hAnsi="Wingdings" w:hint="default"/>
+      </w:rPr>
+    </w:lvl>
+    <w:lvl w:ilvl="6" w:tplc="2C0A0001" w:tentative="1">
+      <w:start w:val="1"/>
+      <w:numFmt w:val="bullet"/>
+      <w:lvlText w:val=""/>
+      <w:lvlJc w:val="left"/>
+      <w:pPr>
+        <w:ind w:left="5040" w:hanging="360"/>
+      </w:pPr>
+      <w:rPr>
+        <w:rFonts w:ascii="Symbol" w:hAnsi="Symbol" w:hint="default"/>
+      </w:rPr>
+    </w:lvl>
+    <w:lvl w:ilvl="7" w:tplc="2C0A0003" w:tentative="1">
+      <w:start w:val="1"/>
+      <w:numFmt w:val="bullet"/>
+      <w:lvlText w:val="o"/>
+      <w:lvlJc w:val="left"/>
+      <w:pPr>
+        <w:ind w:left="5760" w:hanging="360"/>
+      </w:pPr>
+      <w:rPr>
+        <w:rFonts w:ascii="Courier New" w:hAnsi="Courier New" w:cs="Courier New" w:hint="default"/>
+      </w:rPr>
+    </w:lvl>
+    <w:lvl w:ilvl="8" w:tplc="2C0A0005" w:tentative="1">
+      <w:start w:val="1"/>
+      <w:numFmt w:val="bullet"/>
+      <w:lvlText w:val=""/>
+      <w:lvlJc w:val="left"/>
+      <w:pPr>
+        <w:ind w:left="6480" w:hanging="360"/>
+      </w:pPr>
+      <w:rPr>
+        <w:rFonts w:ascii="Wingdings" w:hAnsi="Wingdings" w:hint="default"/>
+      </w:rPr>
+    </w:lvl>
+  </w:abstractNum>
+  <w:abstractNum w:abstractNumId="3" w15:restartNumberingAfterBreak="0">
+    <w:nsid w:val="56E60B25"/>
+    <w:multiLevelType w:val="hybridMultilevel"/>
+    <w:tmpl w:val="9C5CE650"/>
+    <w:lvl w:ilvl="0" w:tplc="2C0A0001">
+      <w:start w:val="1"/>
+      <w:numFmt w:val="bullet"/>
+      <w:lvlText w:val=""/>
+      <w:lvlJc w:val="left"/>
+      <w:pPr>
+        <w:ind w:left="720" w:hanging="360"/>
+      </w:pPr>
+      <w:rPr>
+        <w:rFonts w:ascii="Symbol" w:hAnsi="Symbol" w:hint="default"/>
+      </w:rPr>
+    </w:lvl>
+    <w:lvl w:ilvl="1" w:tplc="2C0A0003" w:tentative="1">
+      <w:start w:val="1"/>
+      <w:numFmt w:val="bullet"/>
+      <w:lvlText w:val="o"/>
+      <w:lvlJc w:val="left"/>
+      <w:pPr>
+        <w:ind w:left="1440" w:hanging="360"/>
+      </w:pPr>
+      <w:rPr>
+        <w:rFonts w:ascii="Courier New" w:hAnsi="Courier New" w:cs="Courier New" w:hint="default"/>
+      </w:rPr>
+    </w:lvl>
+    <w:lvl w:ilvl="2" w:tplc="2C0A0005" w:tentative="1">
+      <w:start w:val="1"/>
+      <w:numFmt w:val="bullet"/>
+      <w:lvlText w:val=""/>
+      <w:lvlJc w:val="left"/>
+      <w:pPr>
+        <w:ind w:left="2160" w:hanging="360"/>
+      </w:pPr>
+      <w:rPr>
+        <w:rFonts w:ascii="Wingdings" w:hAnsi="Wingdings" w:hint="default"/>
+      </w:rPr>
+    </w:lvl>
+    <w:lvl w:ilvl="3" w:tplc="2C0A0001" w:tentative="1">
+      <w:start w:val="1"/>
+      <w:numFmt w:val="bullet"/>
+      <w:lvlText w:val=""/>
+      <w:lvlJc w:val="left"/>
+      <w:pPr>
+        <w:ind w:left="2880" w:hanging="360"/>
+      </w:pPr>
+      <w:rPr>
+        <w:rFonts w:ascii="Symbol" w:hAnsi="Symbol" w:hint="default"/>
+      </w:rPr>
+    </w:lvl>
+    <w:lvl w:ilvl="4" w:tplc="2C0A0003" w:tentative="1">
+      <w:start w:val="1"/>
+      <w:numFmt w:val="bullet"/>
+      <w:lvlText w:val="o"/>
+      <w:lvlJc w:val="left"/>
+      <w:pPr>
+        <w:ind w:left="3600" w:hanging="360"/>
+      </w:pPr>
+      <w:rPr>
+        <w:rFonts w:ascii="Courier New" w:hAnsi="Courier New" w:cs="Courier New" w:hint="default"/>
+      </w:rPr>
+    </w:lvl>
+    <w:lvl w:ilvl="5" w:tplc="2C0A0005" w:tentative="1">
+      <w:start w:val="1"/>
+      <w:numFmt w:val="bullet"/>
+      <w:lvlText w:val=""/>
+      <w:lvlJc w:val="left"/>
+      <w:pPr>
+        <w:ind w:left="4320" w:hanging="360"/>
+      </w:pPr>
+      <w:rPr>
+        <w:rFonts w:ascii="Wingdings" w:hAnsi="Wingdings" w:hint="default"/>
+      </w:rPr>
+    </w:lvl>
+    <w:lvl w:ilvl="6" w:tplc="2C0A0001" w:tentative="1">
+      <w:start w:val="1"/>
+      <w:numFmt w:val="bullet"/>
+      <w:lvlText w:val=""/>
+      <w:lvlJc w:val="left"/>
+      <w:pPr>
+        <w:ind w:left="5040" w:hanging="360"/>
+      </w:pPr>
+      <w:rPr>
+        <w:rFonts w:ascii="Symbol" w:hAnsi="Symbol" w:hint="default"/>
+      </w:rPr>
+    </w:lvl>
+    <w:lvl w:ilvl="7" w:tplc="2C0A0003" w:tentative="1">
+      <w:start w:val="1"/>
+      <w:numFmt w:val="bullet"/>
+      <w:lvlText w:val="o"/>
+      <w:lvlJc w:val="left"/>
+      <w:pPr>
+        <w:ind w:left="5760" w:hanging="360"/>
+      </w:pPr>
+      <w:rPr>
+        <w:rFonts w:ascii="Courier New" w:hAnsi="Courier New" w:cs="Courier New" w:hint="default"/>
+      </w:rPr>
+    </w:lvl>
+    <w:lvl w:ilvl="8" w:tplc="2C0A0005" w:tentative="1">
+      <w:start w:val="1"/>
+      <w:numFmt w:val="bullet"/>
+      <w:lvlText w:val=""/>
+      <w:lvlJc w:val="left"/>
+      <w:pPr>
+        <w:ind w:left="6480" w:hanging="360"/>
+      </w:pPr>
+      <w:rPr>
+        <w:rFonts w:ascii="Wingdings" w:hAnsi="Wingdings" w:hint="default"/>
+      </w:rPr>
+    </w:lvl>
+  </w:abstractNum>
+  <w:abstractNum w:abstractNumId="4" w15:restartNumberingAfterBreak="0">
+    <w:nsid w:val="5EDA0B58"/>
+    <w:multiLevelType w:val="hybridMultilevel"/>
+    <w:tmpl w:val="9F447D28"/>
+    <w:lvl w:ilvl="0" w:tplc="2C0A0001">
+      <w:start w:val="1"/>
+      <w:numFmt w:val="bullet"/>
+      <w:lvlText w:val=""/>
+      <w:lvlJc w:val="left"/>
+      <w:pPr>
+        <w:ind w:left="720" w:hanging="360"/>
+      </w:pPr>
+      <w:rPr>
+        <w:rFonts w:ascii="Symbol" w:hAnsi="Symbol" w:hint="default"/>
+      </w:rPr>
+    </w:lvl>
+    <w:lvl w:ilvl="1" w:tplc="2C0A0003" w:tentative="1">
+      <w:start w:val="1"/>
+      <w:numFmt w:val="bullet"/>
+      <w:lvlText w:val="o"/>
+      <w:lvlJc w:val="left"/>
+      <w:pPr>
+        <w:ind w:left="1440" w:hanging="360"/>
+      </w:pPr>
+      <w:rPr>
+        <w:rFonts w:ascii="Courier New" w:hAnsi="Courier New" w:cs="Courier New" w:hint="default"/>
+      </w:rPr>
+    </w:lvl>
+    <w:lvl w:ilvl="2" w:tplc="2C0A0005" w:tentative="1">
+      <w:start w:val="1"/>
+      <w:numFmt w:val="bullet"/>
+      <w:lvlText w:val=""/>
+      <w:lvlJc w:val="left"/>
+      <w:pPr>
+        <w:ind w:left="2160" w:hanging="360"/>
+      </w:pPr>
+      <w:rPr>
+        <w:rFonts w:ascii="Wingdings" w:hAnsi="Wingdings" w:hint="default"/>
+      </w:rPr>
+    </w:lvl>
+    <w:lvl w:ilvl="3" w:tplc="2C0A0001" w:tentative="1">
+      <w:start w:val="1"/>
+      <w:numFmt w:val="bullet"/>
+      <w:lvlText w:val=""/>
+      <w:lvlJc w:val="left"/>
+      <w:pPr>
+        <w:ind w:left="2880" w:hanging="360"/>
+      </w:pPr>
+      <w:rPr>
+        <w:rFonts w:ascii="Symbol" w:hAnsi="Symbol" w:hint="default"/>
+      </w:rPr>
+    </w:lvl>
+    <w:lvl w:ilvl="4" w:tplc="2C0A0003" w:tentative="1">
+      <w:start w:val="1"/>
+      <w:numFmt w:val="bullet"/>
+      <w:lvlText w:val="o"/>
+      <w:lvlJc w:val="left"/>
+      <w:pPr>
+        <w:ind w:left="3600" w:hanging="360"/>
+      </w:pPr>
+      <w:rPr>
+        <w:rFonts w:ascii="Courier New" w:hAnsi="Courier New" w:cs="Courier New" w:hint="default"/>
+      </w:rPr>
+    </w:lvl>
+    <w:lvl w:ilvl="5" w:tplc="2C0A0005" w:tentative="1">
+      <w:start w:val="1"/>
+      <w:numFmt w:val="bullet"/>
+      <w:lvlText w:val=""/>
+      <w:lvlJc w:val="left"/>
+      <w:pPr>
+        <w:ind w:left="4320" w:hanging="360"/>
+      </w:pPr>
+      <w:rPr>
+        <w:rFonts w:ascii="Wingdings" w:hAnsi="Wingdings" w:hint="default"/>
+      </w:rPr>
+    </w:lvl>
+    <w:lvl w:ilvl="6" w:tplc="2C0A0001" w:tentative="1">
+      <w:start w:val="1"/>
+      <w:numFmt w:val="bullet"/>
+      <w:lvlText w:val=""/>
+      <w:lvlJc w:val="left"/>
+      <w:pPr>
+        <w:ind w:left="5040" w:hanging="360"/>
+      </w:pPr>
+      <w:rPr>
+        <w:rFonts w:ascii="Symbol" w:hAnsi="Symbol" w:hint="default"/>
+      </w:rPr>
+    </w:lvl>
+    <w:lvl w:ilvl="7" w:tplc="2C0A0003" w:tentative="1">
+      <w:start w:val="1"/>
+      <w:numFmt w:val="bullet"/>
+      <w:lvlText w:val="o"/>
+      <w:lvlJc w:val="left"/>
+      <w:pPr>
+        <w:ind w:left="5760" w:hanging="360"/>
+      </w:pPr>
+      <w:rPr>
+        <w:rFonts w:ascii="Courier New" w:hAnsi="Courier New" w:cs="Courier New" w:hint="default"/>
+      </w:rPr>
+    </w:lvl>
+    <w:lvl w:ilvl="8" w:tplc="2C0A0005" w:tentative="1">
+      <w:start w:val="1"/>
+      <w:numFmt w:val="bullet"/>
+      <w:lvlText w:val=""/>
+      <w:lvlJc w:val="left"/>
+      <w:pPr>
+        <w:ind w:left="6480" w:hanging="360"/>
+      </w:pPr>
+      <w:rPr>
+        <w:rFonts w:ascii="Wingdings" w:hAnsi="Wingdings" w:hint="default"/>
+      </w:rPr>
+    </w:lvl>
+  </w:abstractNum>
+  <w:num w:numId="1" w16cid:durableId="1633444672">
+    <w:abstractNumId w:val="3"/>
+  </w:num>
+  <w:num w:numId="2" w16cid:durableId="690298253">
+    <w:abstractNumId w:val="4"/>
+  </w:num>
+  <w:num w:numId="3" w16cid:durableId="1278414640">
+    <w:abstractNumId w:val="2"/>
+  </w:num>
+  <w:num w:numId="4" w16cid:durableId="1628657949">
+    <w:abstractNumId w:val="0"/>
+  </w:num>
+  <w:num w:numId="5" w16cid:durableId="2077320209">
+    <w:abstractNumId w:val="1"/>
+  </w:num>
+</w:numbering>
 </file>
 
 <file path=word/styles.xml><?xml version="1.0" encoding="utf-8"?>
@@ -3800,6 +5801,17 @@
       <w:spacing w:after="0" w:line="240" w:lineRule="auto"/>
     </w:pPr>
   </w:style>
+  <w:style w:type="paragraph" w:styleId="ListParagraph">
+    <w:name w:val="List Paragraph"/>
+    <w:basedOn w:val="Normal"/>
+    <w:uiPriority w:val="34"/>
+    <w:qFormat/>
+    <w:rsid w:val="00DF0073"/>
+    <w:pPr>
+      <w:ind w:left="720"/>
+      <w:contextualSpacing/>
+    </w:pPr>
+  </w:style>
 </w:styles>
 </file>
 

</xml_diff>